<commit_message>
final commit i hope
</commit_message>
<xml_diff>
--- a/Docs/Курсовик2/4.Texnich_zadan.docx
+++ b/Docs/Курсовик2/4.Texnich_zadan.docx
@@ -1,16 +1,16 @@
 
 <file path=word/document.xml><?xml version="1.0" encoding="utf-8"?>
-<w:document xmlns:wpc="http://schemas.microsoft.com/office/word/2010/wordprocessingCanvas" xmlns:mc="http://schemas.openxmlformats.org/markup-compatibility/2006" xmlns:o="urn:schemas-microsoft-com:office:office" xmlns:r="http://schemas.openxmlformats.org/officeDocument/2006/relationships" xmlns:m="http://schemas.openxmlformats.org/officeDocument/2006/math" xmlns:v="urn:schemas-microsoft-com:vml" xmlns:wp14="http://schemas.microsoft.com/office/word/2010/wordprocessingDrawing" xmlns:wp="http://schemas.openxmlformats.org/drawingml/2006/wordprocessingDrawing" xmlns:w10="urn:schemas-microsoft-com:office:word" xmlns:w="http://schemas.openxmlformats.org/wordprocessingml/2006/main" xmlns:w14="http://schemas.microsoft.com/office/word/2010/wordml" xmlns:wpg="http://schemas.microsoft.com/office/word/2010/wordprocessingGroup" xmlns:wpi="http://schemas.microsoft.com/office/word/2010/wordprocessingInk" xmlns:wne="http://schemas.microsoft.com/office/word/2006/wordml" xmlns:wps="http://schemas.microsoft.com/office/word/2010/wordprocessingShape" mc:Ignorable="w14 wp14">
+<w:document xmlns:wpc="http://schemas.microsoft.com/office/word/2010/wordprocessingCanvas" xmlns:cx="http://schemas.microsoft.com/office/drawing/2014/chartex" xmlns:cx1="http://schemas.microsoft.com/office/drawing/2015/9/8/chartex" xmlns:cx2="http://schemas.microsoft.com/office/drawing/2015/10/21/chartex" xmlns:cx3="http://schemas.microsoft.com/office/drawing/2016/5/9/chartex" xmlns:cx4="http://schemas.microsoft.com/office/drawing/2016/5/10/chartex" xmlns:cx5="http://schemas.microsoft.com/office/drawing/2016/5/11/chartex" xmlns:cx6="http://schemas.microsoft.com/office/drawing/2016/5/12/chartex" xmlns:cx7="http://schemas.microsoft.com/office/drawing/2016/5/13/chartex" xmlns:cx8="http://schemas.microsoft.com/office/drawing/2016/5/14/chartex" xmlns:mc="http://schemas.openxmlformats.org/markup-compatibility/2006" xmlns:aink="http://schemas.microsoft.com/office/drawing/2016/ink" xmlns:am3d="http://schemas.microsoft.com/office/drawing/2017/model3d" xmlns:o="urn:schemas-microsoft-com:office:office" xmlns:r="http://schemas.openxmlformats.org/officeDocument/2006/relationships" xmlns:m="http://schemas.openxmlformats.org/officeDocument/2006/math" xmlns:v="urn:schemas-microsoft-com:vml" xmlns:wp14="http://schemas.microsoft.com/office/word/2010/wordprocessingDrawing" xmlns:wp="http://schemas.openxmlformats.org/drawingml/2006/wordprocessingDrawing" xmlns:w10="urn:schemas-microsoft-com:office:word" xmlns:w="http://schemas.openxmlformats.org/wordprocessingml/2006/main" xmlns:w14="http://schemas.microsoft.com/office/word/2010/wordml" xmlns:w15="http://schemas.microsoft.com/office/word/2012/wordml" xmlns:w16cex="http://schemas.microsoft.com/office/word/2018/wordml/cex" xmlns:w16cid="http://schemas.microsoft.com/office/word/2016/wordml/cid" xmlns:w16="http://schemas.microsoft.com/office/word/2018/wordml" xmlns:w16sdtdh="http://schemas.microsoft.com/office/word/2020/wordml/sdtdatahash" xmlns:w16se="http://schemas.microsoft.com/office/word/2015/wordml/symex" xmlns:wpg="http://schemas.microsoft.com/office/word/2010/wordprocessingGroup" xmlns:wpi="http://schemas.microsoft.com/office/word/2010/wordprocessingInk" xmlns:wne="http://schemas.microsoft.com/office/word/2006/wordml" xmlns:wps="http://schemas.microsoft.com/office/word/2010/wordprocessingShape" mc:Ignorable="w14 w15 w16se w16cid w16 w16cex w16sdtdh wp14">
   <w:body>
     <w:p>
       <w:pPr>
-        <w:pStyle w:val="20"/>
+        <w:pStyle w:val="Heading2"/>
         <w:spacing w:line="312" w:lineRule="auto"/>
       </w:pPr>
     </w:p>
     <w:p>
       <w:pPr>
-        <w:pStyle w:val="20"/>
+        <w:pStyle w:val="Heading2"/>
         <w:rPr>
           <w:b w:val="0"/>
           <w:bCs w:val="0"/>
@@ -54,14 +54,28 @@
           <w:sz w:val="28"/>
           <w:szCs w:val="28"/>
         </w:rPr>
-        <w:t>. В данную систему входит база данных школы, а также оболочка и разграничение уровней прав доступа к данным</w:t>
+        <w:t xml:space="preserve">. В данную систему входит база данных </w:t>
       </w:r>
       <w:r>
         <w:rPr>
           <w:sz w:val="28"/>
           <w:szCs w:val="28"/>
         </w:rPr>
-        <w:tab/>
+        <w:t>аэропорта</w:t>
+      </w:r>
+      <w:r>
+        <w:rPr>
+          <w:sz w:val="28"/>
+          <w:szCs w:val="28"/>
+        </w:rPr>
+        <w:t>, а также оболочка и разграничение уровней прав доступа к данным</w:t>
+      </w:r>
+      <w:r>
+        <w:rPr>
+          <w:sz w:val="28"/>
+          <w:szCs w:val="28"/>
+        </w:rPr>
+        <w:t>.</w:t>
       </w:r>
     </w:p>
     <w:p/>
@@ -69,7 +83,7 @@
     <w:p/>
     <w:p>
       <w:pPr>
-        <w:pStyle w:val="1"/>
+        <w:pStyle w:val="Heading1"/>
         <w:jc w:val="center"/>
         <w:rPr>
           <w:b w:val="0"/>
@@ -90,7 +104,7 @@
     </w:p>
     <w:p>
       <w:pPr>
-        <w:pStyle w:val="20"/>
+        <w:pStyle w:val="Heading2"/>
         <w:spacing w:line="240" w:lineRule="auto"/>
         <w:ind w:firstLine="720"/>
         <w:jc w:val="both"/>
@@ -102,17 +116,26 @@
           <w:sz w:val="28"/>
           <w:szCs w:val="28"/>
         </w:rPr>
-        <w:t>Учебный план специальности 09.02.03 "Программирование в компьюте</w:t>
-      </w:r>
-      <w:r>
+        <w:t>Учебный план специальности 09.02.03 "Программирование в компьютерных системах".</w:t>
+      </w:r>
+    </w:p>
+    <w:p>
+      <w:pPr>
+        <w:pStyle w:val="Heading1"/>
+        <w:jc w:val="center"/>
+      </w:pPr>
+    </w:p>
+    <w:p>
+      <w:pPr>
+        <w:pStyle w:val="Heading1"/>
+        <w:jc w:val="center"/>
         <w:rPr>
           <w:b w:val="0"/>
           <w:bCs w:val="0"/>
           <w:sz w:val="28"/>
           <w:szCs w:val="28"/>
         </w:rPr>
-        <w:t>р</w:t>
-      </w:r>
+      </w:pPr>
       <w:r>
         <w:rPr>
           <w:b w:val="0"/>
@@ -120,33 +143,6 @@
           <w:sz w:val="28"/>
           <w:szCs w:val="28"/>
         </w:rPr>
-        <w:t>ных системах".</w:t>
-      </w:r>
-    </w:p>
-    <w:p>
-      <w:pPr>
-        <w:pStyle w:val="1"/>
-        <w:jc w:val="center"/>
-      </w:pPr>
-    </w:p>
-    <w:p>
-      <w:pPr>
-        <w:pStyle w:val="1"/>
-        <w:jc w:val="center"/>
-        <w:rPr>
-          <w:b w:val="0"/>
-          <w:bCs w:val="0"/>
-          <w:sz w:val="28"/>
-          <w:szCs w:val="28"/>
-        </w:rPr>
-      </w:pPr>
-      <w:r>
-        <w:rPr>
-          <w:b w:val="0"/>
-          <w:bCs w:val="0"/>
-          <w:sz w:val="28"/>
-          <w:szCs w:val="28"/>
-        </w:rPr>
         <w:t>2.  НАЗНАЧЕНИЕ РАЗРАБОТКИ</w:t>
       </w:r>
     </w:p>
@@ -169,19 +165,7 @@
         <w:rPr>
           <w:sz w:val="28"/>
         </w:rPr>
-        <w:t xml:space="preserve"> школы содержит в себе данные о сотрудниках, самол</w:t>
-      </w:r>
-      <w:r>
-        <w:rPr>
-          <w:sz w:val="28"/>
-        </w:rPr>
-        <w:t>е</w:t>
-      </w:r>
-      <w:r>
-        <w:rPr>
-          <w:sz w:val="28"/>
-        </w:rPr>
-        <w:t>тах, типах самолетов, рейсах</w:t>
+        <w:t xml:space="preserve"> школы содержит в себе данные о сотрудниках, самолетах, типах самолетов, рейсах</w:t>
       </w:r>
       <w:r>
         <w:rPr>
@@ -193,19 +177,7 @@
         <w:rPr>
           <w:sz w:val="28"/>
         </w:rPr>
-        <w:t>инженер, член к</w:t>
-      </w:r>
-      <w:r>
-        <w:rPr>
-          <w:sz w:val="28"/>
-        </w:rPr>
-        <w:t>о</w:t>
-      </w:r>
-      <w:r>
-        <w:rPr>
-          <w:sz w:val="28"/>
-        </w:rPr>
-        <w:t>манды на борту самолета, координатор</w:t>
+        <w:t>инженер, член команды на борту самолета, координатор</w:t>
       </w:r>
       <w:r>
         <w:rPr>
@@ -229,13 +201,7 @@
         <w:rPr>
           <w:sz w:val="28"/>
         </w:rPr>
-        <w:t>о</w:t>
-      </w:r>
-      <w:r>
-        <w:rPr>
-          <w:sz w:val="28"/>
-        </w:rPr>
-        <w:t xml:space="preserve">ли </w:t>
+        <w:t xml:space="preserve">оли </w:t>
       </w:r>
       <w:r>
         <w:rPr>
@@ -265,19 +231,7 @@
         <w:rPr>
           <w:sz w:val="28"/>
         </w:rPr>
-        <w:t>только необходимую для него инфо</w:t>
-      </w:r>
-      <w:r>
-        <w:rPr>
-          <w:sz w:val="28"/>
-        </w:rPr>
-        <w:t>р</w:t>
-      </w:r>
-      <w:r>
-        <w:rPr>
-          <w:sz w:val="28"/>
-        </w:rPr>
-        <w:t xml:space="preserve">мацию.  </w:t>
+        <w:t xml:space="preserve">только необходимую для него информацию.  </w:t>
       </w:r>
     </w:p>
     <w:p>
@@ -290,19 +244,7 @@
         <w:rPr>
           <w:sz w:val="28"/>
         </w:rPr>
-        <w:t>Система базы данных создается для достижения простоты в использовании большого количества информации с минимальными затратами времени и с отзы</w:t>
-      </w:r>
-      <w:r>
-        <w:rPr>
-          <w:sz w:val="28"/>
-        </w:rPr>
-        <w:t>в</w:t>
-      </w:r>
-      <w:r>
-        <w:rPr>
-          <w:sz w:val="28"/>
-        </w:rPr>
-        <w:t>чивым, приятным интерфейсом.</w:t>
+        <w:t>Система базы данных создается для достижения простоты в использовании большого количества информации с минимальными затратами времени и с отзывчивым, приятным интерфейсом.</w:t>
       </w:r>
     </w:p>
     <w:p/>
@@ -318,40 +260,34 @@
     <w:p/>
     <w:p/>
     <w:p/>
-    <w:p/>
-    <w:p>
-      <w:pPr>
+    <w:p>
+      <w:pPr>
+        <w:pStyle w:val="Heading1"/>
         <w:spacing w:line="312" w:lineRule="auto"/>
-      </w:pPr>
-    </w:p>
-    <w:p>
-      <w:pPr>
-        <w:pStyle w:val="1"/>
-        <w:spacing w:line="312" w:lineRule="auto"/>
-        <w:jc w:val="center"/>
-      </w:pPr>
-    </w:p>
-    <w:p>
-      <w:pPr>
-        <w:pStyle w:val="30"/>
+        <w:ind w:left="0" w:firstLine="0"/>
+      </w:pPr>
+    </w:p>
+    <w:p>
+      <w:pPr>
+        <w:pStyle w:val="Heading3"/>
         <w:spacing w:line="480" w:lineRule="auto"/>
         <w:jc w:val="center"/>
       </w:pPr>
       <w:r>
         <w:rPr>
-          <w:rStyle w:val="a5"/>
+          <w:rStyle w:val="PageNumber"/>
         </w:rPr>
         <w:t>3.  ТРЕБОВАНИЯ К ПРОГРАММЕ</w:t>
       </w:r>
     </w:p>
     <w:p>
       <w:pPr>
-        <w:pStyle w:val="30"/>
+        <w:pStyle w:val="Heading3"/>
         <w:spacing w:line="480" w:lineRule="auto"/>
       </w:pPr>
       <w:r>
         <w:rPr>
-          <w:rStyle w:val="a5"/>
+          <w:rStyle w:val="PageNumber"/>
         </w:rPr>
         <w:t>3.1. Требования к функциональным характеристикам</w:t>
       </w:r>
@@ -369,19 +305,7 @@
         <w:rPr>
           <w:sz w:val="28"/>
         </w:rPr>
-        <w:t>Данный программный продукт должен удовлетворять следующим требов</w:t>
-      </w:r>
-      <w:r>
-        <w:rPr>
-          <w:sz w:val="28"/>
-        </w:rPr>
-        <w:t>а</w:t>
-      </w:r>
-      <w:r>
-        <w:rPr>
-          <w:sz w:val="28"/>
-        </w:rPr>
-        <w:t>ниям:</w:t>
+        <w:t>Данный программный продукт должен удовлетворять следующим требованиям:</w:t>
       </w:r>
     </w:p>
     <w:p>
@@ -667,7 +591,7 @@
         <w:ind w:firstLine="902"/>
         <w:jc w:val="both"/>
         <w:rPr>
-          <w:rStyle w:val="a5"/>
+          <w:rStyle w:val="PageNumber"/>
           <w:sz w:val="28"/>
           <w:szCs w:val="28"/>
         </w:rPr>
@@ -675,12 +599,12 @@
     </w:p>
     <w:p>
       <w:pPr>
-        <w:pStyle w:val="a7"/>
+        <w:pStyle w:val="BodyTextIndent"/>
         <w:spacing w:line="480" w:lineRule="auto"/>
       </w:pPr>
       <w:r>
         <w:rPr>
-          <w:rStyle w:val="a5"/>
+          <w:rStyle w:val="PageNumber"/>
         </w:rPr>
         <w:t>3.2. Требование к надежности</w:t>
       </w:r>
@@ -691,7 +615,7 @@
         <w:ind w:firstLine="902"/>
         <w:jc w:val="both"/>
         <w:rPr>
-          <w:rStyle w:val="a5"/>
+          <w:rStyle w:val="PageNumber"/>
           <w:sz w:val="28"/>
         </w:rPr>
       </w:pPr>
@@ -740,7 +664,7 @@
     </w:p>
     <w:p>
       <w:pPr>
-        <w:pStyle w:val="20"/>
+        <w:pStyle w:val="Heading2"/>
         <w:ind w:firstLine="720"/>
         <w:jc w:val="left"/>
         <w:rPr>
@@ -782,7 +706,7 @@
         <w:ind w:firstLine="902"/>
         <w:jc w:val="both"/>
         <w:rPr>
-          <w:rStyle w:val="a5"/>
+          <w:rStyle w:val="PageNumber"/>
           <w:sz w:val="28"/>
         </w:rPr>
       </w:pPr>
@@ -802,12 +726,12 @@
     </w:p>
     <w:p>
       <w:pPr>
-        <w:pStyle w:val="a7"/>
+        <w:pStyle w:val="BodyTextIndent"/>
         <w:spacing w:line="480" w:lineRule="auto"/>
       </w:pPr>
       <w:r>
         <w:rPr>
-          <w:rStyle w:val="a5"/>
+          <w:rStyle w:val="PageNumber"/>
         </w:rPr>
         <w:t>3.4. Требования к составу и параметрам технических средств</w:t>
       </w:r>
@@ -1044,38 +968,24 @@
     </w:p>
     <w:p>
       <w:pPr>
-        <w:pStyle w:val="a7"/>
+        <w:pStyle w:val="BodyTextIndent"/>
         <w:spacing w:line="480" w:lineRule="auto"/>
       </w:pPr>
       <w:r>
         <w:rPr>
-          <w:rStyle w:val="a5"/>
+          <w:rStyle w:val="PageNumber"/>
         </w:rPr>
         <w:t>3.5. Требования к информационной и программной совместимости</w:t>
       </w:r>
     </w:p>
     <w:p>
       <w:pPr>
-        <w:pStyle w:val="a7"/>
+        <w:pStyle w:val="BodyTextIndent"/>
         <w:spacing w:line="360" w:lineRule="auto"/>
         <w:jc w:val="both"/>
       </w:pPr>
       <w:r>
-        <w:t xml:space="preserve">Программный продукт должен состоять из: файла с расширением </w:t>
-      </w:r>
-      <w:proofErr w:type="spellStart"/>
-      <w:r>
-        <w:t>exe</w:t>
-      </w:r>
-      <w:proofErr w:type="spellEnd"/>
-      <w:r>
-        <w:t>, с</w:t>
-      </w:r>
-      <w:r>
-        <w:t>о</w:t>
-      </w:r>
-      <w:r>
-        <w:t xml:space="preserve">зданным на языке </w:t>
+        <w:t xml:space="preserve">Программный продукт должен состоять из: файла с расширением exe, созданным на языке </w:t>
       </w:r>
       <w:r>
         <w:rPr>
@@ -1098,8 +1008,6 @@
       <w:r>
         <w:t>#</w:t>
       </w:r>
-      <w:bookmarkStart w:id="0" w:name="_GoBack"/>
-      <w:bookmarkEnd w:id="0"/>
       <w:r>
         <w:t>,  должен быть оформлен с помощью графических объектов.</w:t>
       </w:r>
@@ -1109,16 +1017,8 @@
         <w:rPr>
           <w:sz w:val="28"/>
         </w:rPr>
-        <w:t xml:space="preserve">Программа должна функционировать под операционной системой </w:t>
-      </w:r>
-      <w:proofErr w:type="spellStart"/>
-      <w:r>
-        <w:rPr>
-          <w:sz w:val="28"/>
-        </w:rPr>
-        <w:t>Windows</w:t>
-      </w:r>
-      <w:proofErr w:type="spellEnd"/>
+        <w:t>Программа должна функционировать под операционной системой Windows</w:t>
+      </w:r>
       <w:r>
         <w:rPr>
           <w:sz w:val="28"/>
@@ -1134,7 +1034,7 @@
     </w:p>
     <w:p>
       <w:pPr>
-        <w:pStyle w:val="30"/>
+        <w:pStyle w:val="Heading3"/>
         <w:spacing w:line="312" w:lineRule="auto"/>
         <w:jc w:val="center"/>
         <w:rPr>
@@ -1144,41 +1044,29 @@
     </w:p>
     <w:p>
       <w:pPr>
-        <w:pStyle w:val="30"/>
+        <w:pStyle w:val="Heading3"/>
         <w:spacing w:line="480" w:lineRule="auto"/>
         <w:jc w:val="center"/>
       </w:pPr>
       <w:r>
         <w:rPr>
-          <w:rStyle w:val="a5"/>
+          <w:rStyle w:val="PageNumber"/>
         </w:rPr>
         <w:t>4.  ТРЕБОВАНИЯ К ПРОГРАММНОЙ ДОКУМЕНТАЦИИ</w:t>
       </w:r>
     </w:p>
     <w:p>
       <w:pPr>
-        <w:pStyle w:val="a7"/>
+        <w:pStyle w:val="BodyTextIndent"/>
         <w:spacing w:line="360" w:lineRule="auto"/>
         <w:ind w:left="360" w:right="170" w:firstLine="540"/>
         <w:jc w:val="both"/>
       </w:pPr>
       <w:r>
         <w:rPr>
-          <w:rStyle w:val="a5"/>
-        </w:rPr>
-        <w:t>В процессе проектирования должна быть разработана пояснительная з</w:t>
-      </w:r>
-      <w:r>
-        <w:rPr>
-          <w:rStyle w:val="a5"/>
-        </w:rPr>
-        <w:t>а</w:t>
-      </w:r>
-      <w:r>
-        <w:rPr>
-          <w:rStyle w:val="a5"/>
-        </w:rPr>
-        <w:t>писка с приложениями.</w:t>
+          <w:rStyle w:val="PageNumber"/>
+        </w:rPr>
+        <w:t>В процессе проектирования должна быть разработана пояснительная записка с приложениями.</w:t>
       </w:r>
     </w:p>
     <w:p>
@@ -1190,7 +1078,7 @@
     <w:p/>
     <w:p>
       <w:pPr>
-        <w:pStyle w:val="1"/>
+        <w:pStyle w:val="Heading1"/>
         <w:jc w:val="center"/>
         <w:rPr>
           <w:b w:val="0"/>
@@ -1211,20 +1099,20 @@
     </w:p>
     <w:p>
       <w:pPr>
-        <w:pStyle w:val="a8"/>
+        <w:pStyle w:val="BlockText"/>
         <w:spacing w:line="480" w:lineRule="auto"/>
         <w:jc w:val="both"/>
       </w:pPr>
       <w:r>
         <w:rPr>
-          <w:rStyle w:val="a5"/>
+          <w:rStyle w:val="PageNumber"/>
         </w:rPr>
         <w:t>5.1. Технический проект</w:t>
       </w:r>
     </w:p>
     <w:p>
       <w:pPr>
-        <w:pStyle w:val="a8"/>
+        <w:pStyle w:val="BlockText"/>
         <w:numPr>
           <w:ilvl w:val="0"/>
           <w:numId w:val="2"/>
@@ -1234,14 +1122,14 @@
       </w:pPr>
       <w:r>
         <w:rPr>
-          <w:rStyle w:val="a5"/>
+          <w:rStyle w:val="PageNumber"/>
         </w:rPr>
         <w:t xml:space="preserve">Разработка технико-экономического обоснования; </w:t>
       </w:r>
     </w:p>
     <w:p>
       <w:pPr>
-        <w:pStyle w:val="a8"/>
+        <w:pStyle w:val="BlockText"/>
         <w:numPr>
           <w:ilvl w:val="0"/>
           <w:numId w:val="2"/>
@@ -1251,14 +1139,14 @@
       </w:pPr>
       <w:r>
         <w:rPr>
-          <w:rStyle w:val="a5"/>
+          <w:rStyle w:val="PageNumber"/>
         </w:rPr>
         <w:t>Разработка структуры и определение формы представления входных и выходных данных;</w:t>
       </w:r>
     </w:p>
     <w:p>
       <w:pPr>
-        <w:pStyle w:val="a8"/>
+        <w:pStyle w:val="BlockText"/>
         <w:numPr>
           <w:ilvl w:val="0"/>
           <w:numId w:val="2"/>
@@ -1268,14 +1156,14 @@
       </w:pPr>
       <w:r>
         <w:rPr>
-          <w:rStyle w:val="a5"/>
+          <w:rStyle w:val="PageNumber"/>
         </w:rPr>
         <w:t>Разработка алгоритма решения задачи;</w:t>
       </w:r>
     </w:p>
     <w:p>
       <w:pPr>
-        <w:pStyle w:val="a8"/>
+        <w:pStyle w:val="BlockText"/>
         <w:numPr>
           <w:ilvl w:val="0"/>
           <w:numId w:val="2"/>
@@ -1285,14 +1173,14 @@
       </w:pPr>
       <w:r>
         <w:rPr>
-          <w:rStyle w:val="a5"/>
+          <w:rStyle w:val="PageNumber"/>
         </w:rPr>
         <w:t>Разработка структуры программы;</w:t>
       </w:r>
     </w:p>
     <w:p>
       <w:pPr>
-        <w:pStyle w:val="a8"/>
+        <w:pStyle w:val="BlockText"/>
         <w:numPr>
           <w:ilvl w:val="0"/>
           <w:numId w:val="2"/>
@@ -1302,14 +1190,14 @@
       </w:pPr>
       <w:r>
         <w:rPr>
-          <w:rStyle w:val="a5"/>
+          <w:rStyle w:val="PageNumber"/>
         </w:rPr>
         <w:t>Окончательное определение конфигурации технических средств;</w:t>
       </w:r>
     </w:p>
     <w:p>
       <w:pPr>
-        <w:pStyle w:val="a8"/>
+        <w:pStyle w:val="BlockText"/>
         <w:numPr>
           <w:ilvl w:val="0"/>
           <w:numId w:val="2"/>
@@ -1319,14 +1207,14 @@
       </w:pPr>
       <w:r>
         <w:rPr>
-          <w:rStyle w:val="a5"/>
+          <w:rStyle w:val="PageNumber"/>
         </w:rPr>
         <w:t>Разработка пояснительной записки;</w:t>
       </w:r>
     </w:p>
     <w:p>
       <w:pPr>
-        <w:pStyle w:val="a8"/>
+        <w:pStyle w:val="BlockText"/>
         <w:numPr>
           <w:ilvl w:val="0"/>
           <w:numId w:val="2"/>
@@ -1336,14 +1224,14 @@
       </w:pPr>
       <w:r>
         <w:rPr>
-          <w:rStyle w:val="a5"/>
+          <w:rStyle w:val="PageNumber"/>
         </w:rPr>
         <w:t>Согласование и утверждение технического проекта.</w:t>
       </w:r>
     </w:p>
     <w:p>
       <w:pPr>
-        <w:pStyle w:val="a8"/>
+        <w:pStyle w:val="BlockText"/>
         <w:spacing w:line="240" w:lineRule="auto"/>
         <w:ind w:left="0" w:firstLine="0"/>
         <w:jc w:val="both"/>
@@ -1351,20 +1239,20 @@
     </w:p>
     <w:p>
       <w:pPr>
-        <w:pStyle w:val="a8"/>
+        <w:pStyle w:val="BlockText"/>
         <w:spacing w:line="480" w:lineRule="auto"/>
         <w:jc w:val="both"/>
       </w:pPr>
       <w:r>
         <w:rPr>
-          <w:rStyle w:val="a5"/>
+          <w:rStyle w:val="PageNumber"/>
         </w:rPr>
         <w:t>5.2. Рабочий проект.</w:t>
       </w:r>
     </w:p>
     <w:p>
       <w:pPr>
-        <w:pStyle w:val="a8"/>
+        <w:pStyle w:val="BlockText"/>
         <w:numPr>
           <w:ilvl w:val="0"/>
           <w:numId w:val="4"/>
@@ -1374,14 +1262,14 @@
       </w:pPr>
       <w:r>
         <w:rPr>
-          <w:rStyle w:val="a5"/>
+          <w:rStyle w:val="PageNumber"/>
         </w:rPr>
         <w:t>Программирование и отладка программы;</w:t>
       </w:r>
     </w:p>
     <w:p>
       <w:pPr>
-        <w:pStyle w:val="a8"/>
+        <w:pStyle w:val="BlockText"/>
         <w:numPr>
           <w:ilvl w:val="0"/>
           <w:numId w:val="4"/>
@@ -1391,14 +1279,14 @@
       </w:pPr>
       <w:r>
         <w:rPr>
-          <w:rStyle w:val="a5"/>
+          <w:rStyle w:val="PageNumber"/>
         </w:rPr>
         <w:t>Разработка программных документов в соответствии с требованиями ЕСПД;</w:t>
       </w:r>
     </w:p>
     <w:p>
       <w:pPr>
-        <w:pStyle w:val="a8"/>
+        <w:pStyle w:val="BlockText"/>
         <w:numPr>
           <w:ilvl w:val="0"/>
           <w:numId w:val="4"/>
@@ -1408,14 +1296,14 @@
       </w:pPr>
       <w:r>
         <w:rPr>
-          <w:rStyle w:val="a5"/>
+          <w:rStyle w:val="PageNumber"/>
         </w:rPr>
         <w:t>Разработка и согласование программы и методики испытаний;</w:t>
       </w:r>
     </w:p>
     <w:p>
       <w:pPr>
-        <w:pStyle w:val="a8"/>
+        <w:pStyle w:val="BlockText"/>
         <w:numPr>
           <w:ilvl w:val="0"/>
           <w:numId w:val="4"/>
@@ -1425,14 +1313,14 @@
       </w:pPr>
       <w:r>
         <w:rPr>
-          <w:rStyle w:val="a5"/>
+          <w:rStyle w:val="PageNumber"/>
         </w:rPr>
         <w:t>Проведение предварительных испытаний;</w:t>
       </w:r>
     </w:p>
     <w:p>
       <w:pPr>
-        <w:pStyle w:val="a8"/>
+        <w:pStyle w:val="BlockText"/>
         <w:numPr>
           <w:ilvl w:val="0"/>
           <w:numId w:val="4"/>
@@ -1442,21 +1330,9 @@
       </w:pPr>
       <w:r>
         <w:rPr>
-          <w:rStyle w:val="a5"/>
-        </w:rPr>
-        <w:t>Корректировка программы и программной документации по результ</w:t>
-      </w:r>
-      <w:r>
-        <w:rPr>
-          <w:rStyle w:val="a5"/>
-        </w:rPr>
-        <w:t>а</w:t>
-      </w:r>
-      <w:r>
-        <w:rPr>
-          <w:rStyle w:val="a5"/>
-        </w:rPr>
-        <w:t>там испытаний.</w:t>
+          <w:rStyle w:val="PageNumber"/>
+        </w:rPr>
+        <w:t>Корректировка программы и программной документации по результатам испытаний.</w:t>
       </w:r>
     </w:p>
     <w:p/>
@@ -1468,7 +1344,7 @@
     <w:p/>
     <w:p/>
     <w:sectPr>
-      <w:headerReference w:type="default" r:id="rId8"/>
+      <w:headerReference w:type="default" r:id="rId7"/>
       <w:pgSz w:w="11900" w:h="16840"/>
       <w:pgMar w:top="1418" w:right="567" w:bottom="851" w:left="1134" w:header="720" w:footer="720" w:gutter="0"/>
       <w:pgNumType w:start="2"/>
@@ -1479,7 +1355,7 @@
 </file>
 
 <file path=word/endnotes.xml><?xml version="1.0" encoding="utf-8"?>
-<w:endnotes xmlns:wpc="http://schemas.microsoft.com/office/word/2010/wordprocessingCanvas" xmlns:mc="http://schemas.openxmlformats.org/markup-compatibility/2006" xmlns:o="urn:schemas-microsoft-com:office:office" xmlns:r="http://schemas.openxmlformats.org/officeDocument/2006/relationships" xmlns:m="http://schemas.openxmlformats.org/officeDocument/2006/math" xmlns:v="urn:schemas-microsoft-com:vml" xmlns:wp14="http://schemas.microsoft.com/office/word/2010/wordprocessingDrawing" xmlns:wp="http://schemas.openxmlformats.org/drawingml/2006/wordprocessingDrawing" xmlns:w10="urn:schemas-microsoft-com:office:word" xmlns:w="http://schemas.openxmlformats.org/wordprocessingml/2006/main" xmlns:w14="http://schemas.microsoft.com/office/word/2010/wordml" xmlns:wpg="http://schemas.microsoft.com/office/word/2010/wordprocessingGroup" xmlns:wpi="http://schemas.microsoft.com/office/word/2010/wordprocessingInk" xmlns:wne="http://schemas.microsoft.com/office/word/2006/wordml" xmlns:wps="http://schemas.microsoft.com/office/word/2010/wordprocessingShape" mc:Ignorable="w14 wp14">
+<w:endnotes xmlns:wpc="http://schemas.microsoft.com/office/word/2010/wordprocessingCanvas" xmlns:cx="http://schemas.microsoft.com/office/drawing/2014/chartex" xmlns:cx1="http://schemas.microsoft.com/office/drawing/2015/9/8/chartex" xmlns:cx2="http://schemas.microsoft.com/office/drawing/2015/10/21/chartex" xmlns:cx3="http://schemas.microsoft.com/office/drawing/2016/5/9/chartex" xmlns:cx4="http://schemas.microsoft.com/office/drawing/2016/5/10/chartex" xmlns:cx5="http://schemas.microsoft.com/office/drawing/2016/5/11/chartex" xmlns:cx6="http://schemas.microsoft.com/office/drawing/2016/5/12/chartex" xmlns:cx7="http://schemas.microsoft.com/office/drawing/2016/5/13/chartex" xmlns:cx8="http://schemas.microsoft.com/office/drawing/2016/5/14/chartex" xmlns:mc="http://schemas.openxmlformats.org/markup-compatibility/2006" xmlns:aink="http://schemas.microsoft.com/office/drawing/2016/ink" xmlns:am3d="http://schemas.microsoft.com/office/drawing/2017/model3d" xmlns:o="urn:schemas-microsoft-com:office:office" xmlns:r="http://schemas.openxmlformats.org/officeDocument/2006/relationships" xmlns:m="http://schemas.openxmlformats.org/officeDocument/2006/math" xmlns:v="urn:schemas-microsoft-com:vml" xmlns:wp14="http://schemas.microsoft.com/office/word/2010/wordprocessingDrawing" xmlns:wp="http://schemas.openxmlformats.org/drawingml/2006/wordprocessingDrawing" xmlns:w10="urn:schemas-microsoft-com:office:word" xmlns:w="http://schemas.openxmlformats.org/wordprocessingml/2006/main" xmlns:w14="http://schemas.microsoft.com/office/word/2010/wordml" xmlns:w15="http://schemas.microsoft.com/office/word/2012/wordml" xmlns:w16cex="http://schemas.microsoft.com/office/word/2018/wordml/cex" xmlns:w16cid="http://schemas.microsoft.com/office/word/2016/wordml/cid" xmlns:w16="http://schemas.microsoft.com/office/word/2018/wordml" xmlns:w16sdtdh="http://schemas.microsoft.com/office/word/2020/wordml/sdtdatahash" xmlns:w16se="http://schemas.microsoft.com/office/word/2015/wordml/symex" xmlns:wpg="http://schemas.microsoft.com/office/word/2010/wordprocessingGroup" xmlns:wpi="http://schemas.microsoft.com/office/word/2010/wordprocessingInk" xmlns:wne="http://schemas.microsoft.com/office/word/2006/wordml" xmlns:wps="http://schemas.microsoft.com/office/word/2010/wordprocessingShape" mc:Ignorable="w14 w15 w16se w16cid w16 w16cex w16sdtdh wp14">
   <w:endnote w:type="separator" w:id="-1">
     <w:p>
       <w:r>
@@ -1498,7 +1374,7 @@
 </file>
 
 <file path=word/footnotes.xml><?xml version="1.0" encoding="utf-8"?>
-<w:footnotes xmlns:wpc="http://schemas.microsoft.com/office/word/2010/wordprocessingCanvas" xmlns:mc="http://schemas.openxmlformats.org/markup-compatibility/2006" xmlns:o="urn:schemas-microsoft-com:office:office" xmlns:r="http://schemas.openxmlformats.org/officeDocument/2006/relationships" xmlns:m="http://schemas.openxmlformats.org/officeDocument/2006/math" xmlns:v="urn:schemas-microsoft-com:vml" xmlns:wp14="http://schemas.microsoft.com/office/word/2010/wordprocessingDrawing" xmlns:wp="http://schemas.openxmlformats.org/drawingml/2006/wordprocessingDrawing" xmlns:w10="urn:schemas-microsoft-com:office:word" xmlns:w="http://schemas.openxmlformats.org/wordprocessingml/2006/main" xmlns:w14="http://schemas.microsoft.com/office/word/2010/wordml" xmlns:wpg="http://schemas.microsoft.com/office/word/2010/wordprocessingGroup" xmlns:wpi="http://schemas.microsoft.com/office/word/2010/wordprocessingInk" xmlns:wne="http://schemas.microsoft.com/office/word/2006/wordml" xmlns:wps="http://schemas.microsoft.com/office/word/2010/wordprocessingShape" mc:Ignorable="w14 wp14">
+<w:footnotes xmlns:wpc="http://schemas.microsoft.com/office/word/2010/wordprocessingCanvas" xmlns:cx="http://schemas.microsoft.com/office/drawing/2014/chartex" xmlns:cx1="http://schemas.microsoft.com/office/drawing/2015/9/8/chartex" xmlns:cx2="http://schemas.microsoft.com/office/drawing/2015/10/21/chartex" xmlns:cx3="http://schemas.microsoft.com/office/drawing/2016/5/9/chartex" xmlns:cx4="http://schemas.microsoft.com/office/drawing/2016/5/10/chartex" xmlns:cx5="http://schemas.microsoft.com/office/drawing/2016/5/11/chartex" xmlns:cx6="http://schemas.microsoft.com/office/drawing/2016/5/12/chartex" xmlns:cx7="http://schemas.microsoft.com/office/drawing/2016/5/13/chartex" xmlns:cx8="http://schemas.microsoft.com/office/drawing/2016/5/14/chartex" xmlns:mc="http://schemas.openxmlformats.org/markup-compatibility/2006" xmlns:aink="http://schemas.microsoft.com/office/drawing/2016/ink" xmlns:am3d="http://schemas.microsoft.com/office/drawing/2017/model3d" xmlns:o="urn:schemas-microsoft-com:office:office" xmlns:r="http://schemas.openxmlformats.org/officeDocument/2006/relationships" xmlns:m="http://schemas.openxmlformats.org/officeDocument/2006/math" xmlns:v="urn:schemas-microsoft-com:vml" xmlns:wp14="http://schemas.microsoft.com/office/word/2010/wordprocessingDrawing" xmlns:wp="http://schemas.openxmlformats.org/drawingml/2006/wordprocessingDrawing" xmlns:w10="urn:schemas-microsoft-com:office:word" xmlns:w="http://schemas.openxmlformats.org/wordprocessingml/2006/main" xmlns:w14="http://schemas.microsoft.com/office/word/2010/wordml" xmlns:w15="http://schemas.microsoft.com/office/word/2012/wordml" xmlns:w16cex="http://schemas.microsoft.com/office/word/2018/wordml/cex" xmlns:w16cid="http://schemas.microsoft.com/office/word/2016/wordml/cid" xmlns:w16="http://schemas.microsoft.com/office/word/2018/wordml" xmlns:w16sdtdh="http://schemas.microsoft.com/office/word/2020/wordml/sdtdatahash" xmlns:w16se="http://schemas.microsoft.com/office/word/2015/wordml/symex" xmlns:wpg="http://schemas.microsoft.com/office/word/2010/wordprocessingGroup" xmlns:wpi="http://schemas.microsoft.com/office/word/2010/wordprocessingInk" xmlns:wne="http://schemas.microsoft.com/office/word/2006/wordml" xmlns:wps="http://schemas.microsoft.com/office/word/2010/wordprocessingShape" mc:Ignorable="w14 w15 w16se w16cid w16 w16cex w16sdtdh wp14">
   <w:footnote w:type="separator" w:id="-1">
     <w:p>
       <w:r>
@@ -1517,52 +1393,52 @@
 </file>
 
 <file path=word/header1.xml><?xml version="1.0" encoding="utf-8"?>
-<w:hdr xmlns:wpc="http://schemas.microsoft.com/office/word/2010/wordprocessingCanvas" xmlns:mc="http://schemas.openxmlformats.org/markup-compatibility/2006" xmlns:o="urn:schemas-microsoft-com:office:office" xmlns:r="http://schemas.openxmlformats.org/officeDocument/2006/relationships" xmlns:m="http://schemas.openxmlformats.org/officeDocument/2006/math" xmlns:v="urn:schemas-microsoft-com:vml" xmlns:wp14="http://schemas.microsoft.com/office/word/2010/wordprocessingDrawing" xmlns:wp="http://schemas.openxmlformats.org/drawingml/2006/wordprocessingDrawing" xmlns:w10="urn:schemas-microsoft-com:office:word" xmlns:w="http://schemas.openxmlformats.org/wordprocessingml/2006/main" xmlns:w14="http://schemas.microsoft.com/office/word/2010/wordml" xmlns:wpg="http://schemas.microsoft.com/office/word/2010/wordprocessingGroup" xmlns:wpi="http://schemas.microsoft.com/office/word/2010/wordprocessingInk" xmlns:wne="http://schemas.microsoft.com/office/word/2006/wordml" xmlns:wps="http://schemas.microsoft.com/office/word/2010/wordprocessingShape" mc:Ignorable="w14 wp14">
+<w:hdr xmlns:wpc="http://schemas.microsoft.com/office/word/2010/wordprocessingCanvas" xmlns:cx="http://schemas.microsoft.com/office/drawing/2014/chartex" xmlns:cx1="http://schemas.microsoft.com/office/drawing/2015/9/8/chartex" xmlns:cx2="http://schemas.microsoft.com/office/drawing/2015/10/21/chartex" xmlns:cx3="http://schemas.microsoft.com/office/drawing/2016/5/9/chartex" xmlns:cx4="http://schemas.microsoft.com/office/drawing/2016/5/10/chartex" xmlns:cx5="http://schemas.microsoft.com/office/drawing/2016/5/11/chartex" xmlns:cx6="http://schemas.microsoft.com/office/drawing/2016/5/12/chartex" xmlns:cx7="http://schemas.microsoft.com/office/drawing/2016/5/13/chartex" xmlns:cx8="http://schemas.microsoft.com/office/drawing/2016/5/14/chartex" xmlns:mc="http://schemas.openxmlformats.org/markup-compatibility/2006" xmlns:aink="http://schemas.microsoft.com/office/drawing/2016/ink" xmlns:am3d="http://schemas.microsoft.com/office/drawing/2017/model3d" xmlns:o="urn:schemas-microsoft-com:office:office" xmlns:r="http://schemas.openxmlformats.org/officeDocument/2006/relationships" xmlns:m="http://schemas.openxmlformats.org/officeDocument/2006/math" xmlns:v="urn:schemas-microsoft-com:vml" xmlns:wp14="http://schemas.microsoft.com/office/word/2010/wordprocessingDrawing" xmlns:wp="http://schemas.openxmlformats.org/drawingml/2006/wordprocessingDrawing" xmlns:w10="urn:schemas-microsoft-com:office:word" xmlns:w="http://schemas.openxmlformats.org/wordprocessingml/2006/main" xmlns:w14="http://schemas.microsoft.com/office/word/2010/wordml" xmlns:w15="http://schemas.microsoft.com/office/word/2012/wordml" xmlns:w16cex="http://schemas.microsoft.com/office/word/2018/wordml/cex" xmlns:w16cid="http://schemas.microsoft.com/office/word/2016/wordml/cid" xmlns:w16="http://schemas.microsoft.com/office/word/2018/wordml" xmlns:w16sdtdh="http://schemas.microsoft.com/office/word/2020/wordml/sdtdatahash" xmlns:w16se="http://schemas.microsoft.com/office/word/2015/wordml/symex" xmlns:wpg="http://schemas.microsoft.com/office/word/2010/wordprocessingGroup" xmlns:wpi="http://schemas.microsoft.com/office/word/2010/wordprocessingInk" xmlns:wne="http://schemas.microsoft.com/office/word/2006/wordml" xmlns:wps="http://schemas.microsoft.com/office/word/2010/wordprocessingShape" mc:Ignorable="w14 w15 w16se w16cid w16 w16cex w16sdtdh wp14">
   <w:p>
     <w:pPr>
-      <w:pStyle w:val="a4"/>
+      <w:pStyle w:val="Header"/>
       <w:jc w:val="center"/>
     </w:pPr>
     <w:r>
       <w:rPr>
-        <w:rStyle w:val="a5"/>
+        <w:rStyle w:val="PageNumber"/>
       </w:rPr>
       <w:fldChar w:fldCharType="begin"/>
     </w:r>
     <w:r>
       <w:rPr>
-        <w:rStyle w:val="a5"/>
+        <w:rStyle w:val="PageNumber"/>
       </w:rPr>
       <w:instrText xml:space="preserve"> PAGE </w:instrText>
     </w:r>
     <w:r>
       <w:rPr>
-        <w:rStyle w:val="a5"/>
+        <w:rStyle w:val="PageNumber"/>
       </w:rPr>
       <w:fldChar w:fldCharType="separate"/>
     </w:r>
     <w:r>
       <w:rPr>
-        <w:rStyle w:val="a5"/>
+        <w:rStyle w:val="PageNumber"/>
         <w:noProof/>
       </w:rPr>
       <w:t>4</w:t>
     </w:r>
     <w:r>
       <w:rPr>
-        <w:rStyle w:val="a5"/>
+        <w:rStyle w:val="PageNumber"/>
       </w:rPr>
       <w:fldChar w:fldCharType="end"/>
     </w:r>
   </w:p>
   <w:p>
     <w:pPr>
-      <w:pStyle w:val="a4"/>
+      <w:pStyle w:val="Header"/>
       <w:jc w:val="center"/>
     </w:pPr>
     <w:r>
       <w:rPr>
-        <w:rStyle w:val="a5"/>
+        <w:rStyle w:val="PageNumber"/>
       </w:rPr>
       <w:t>ПКГХ 09.02.03</w:t>
     </w:r>
@@ -1575,13 +1451,13 @@
     </w:r>
     <w:r>
       <w:rPr>
-        <w:rStyle w:val="a5"/>
+        <w:rStyle w:val="PageNumber"/>
       </w:rPr>
       <w:t>ИП-</w:t>
     </w:r>
     <w:r>
       <w:rPr>
-        <w:rStyle w:val="a5"/>
+        <w:rStyle w:val="PageNumber"/>
         <w:lang w:val="en-US"/>
       </w:rPr>
       <w:t>18-3</w:t>
@@ -1595,20 +1471,20 @@
     </w:r>
     <w:r>
       <w:rPr>
-        <w:rStyle w:val="a5"/>
+        <w:rStyle w:val="PageNumber"/>
       </w:rPr>
       <w:t xml:space="preserve"> </w:t>
     </w:r>
     <w:r>
       <w:rPr>
-        <w:rStyle w:val="a5"/>
+        <w:rStyle w:val="PageNumber"/>
         <w:lang w:val="en-US"/>
       </w:rPr>
       <w:t>522-18</w:t>
     </w:r>
     <w:r>
       <w:rPr>
-        <w:rStyle w:val="a5"/>
+        <w:rStyle w:val="PageNumber"/>
       </w:rPr>
       <w:t xml:space="preserve"> ТЗ</w:t>
     </w:r>
@@ -1617,8 +1493,8 @@
 </file>
 
 <file path=word/numbering.xml><?xml version="1.0" encoding="utf-8"?>
-<w:numbering xmlns:wpc="http://schemas.microsoft.com/office/word/2010/wordprocessingCanvas" xmlns:mc="http://schemas.openxmlformats.org/markup-compatibility/2006" xmlns:o="urn:schemas-microsoft-com:office:office" xmlns:r="http://schemas.openxmlformats.org/officeDocument/2006/relationships" xmlns:m="http://schemas.openxmlformats.org/officeDocument/2006/math" xmlns:v="urn:schemas-microsoft-com:vml" xmlns:wp14="http://schemas.microsoft.com/office/word/2010/wordprocessingDrawing" xmlns:wp="http://schemas.openxmlformats.org/drawingml/2006/wordprocessingDrawing" xmlns:w10="urn:schemas-microsoft-com:office:word" xmlns:w="http://schemas.openxmlformats.org/wordprocessingml/2006/main" xmlns:w14="http://schemas.microsoft.com/office/word/2010/wordml" xmlns:wpg="http://schemas.microsoft.com/office/word/2010/wordprocessingGroup" xmlns:wpi="http://schemas.microsoft.com/office/word/2010/wordprocessingInk" xmlns:wne="http://schemas.microsoft.com/office/word/2006/wordml" xmlns:wps="http://schemas.microsoft.com/office/word/2010/wordprocessingShape" mc:Ignorable="w14 wp14">
-  <w:abstractNum w:abstractNumId="0">
+<w:numbering xmlns:wpc="http://schemas.microsoft.com/office/word/2010/wordprocessingCanvas" xmlns:cx="http://schemas.microsoft.com/office/drawing/2014/chartex" xmlns:cx1="http://schemas.microsoft.com/office/drawing/2015/9/8/chartex" xmlns:cx2="http://schemas.microsoft.com/office/drawing/2015/10/21/chartex" xmlns:cx3="http://schemas.microsoft.com/office/drawing/2016/5/9/chartex" xmlns:cx4="http://schemas.microsoft.com/office/drawing/2016/5/10/chartex" xmlns:cx5="http://schemas.microsoft.com/office/drawing/2016/5/11/chartex" xmlns:cx6="http://schemas.microsoft.com/office/drawing/2016/5/12/chartex" xmlns:cx7="http://schemas.microsoft.com/office/drawing/2016/5/13/chartex" xmlns:cx8="http://schemas.microsoft.com/office/drawing/2016/5/14/chartex" xmlns:mc="http://schemas.openxmlformats.org/markup-compatibility/2006" xmlns:aink="http://schemas.microsoft.com/office/drawing/2016/ink" xmlns:am3d="http://schemas.microsoft.com/office/drawing/2017/model3d" xmlns:o="urn:schemas-microsoft-com:office:office" xmlns:r="http://schemas.openxmlformats.org/officeDocument/2006/relationships" xmlns:m="http://schemas.openxmlformats.org/officeDocument/2006/math" xmlns:v="urn:schemas-microsoft-com:vml" xmlns:wp14="http://schemas.microsoft.com/office/word/2010/wordprocessingDrawing" xmlns:wp="http://schemas.openxmlformats.org/drawingml/2006/wordprocessingDrawing" xmlns:w10="urn:schemas-microsoft-com:office:word" xmlns:w="http://schemas.openxmlformats.org/wordprocessingml/2006/main" xmlns:w14="http://schemas.microsoft.com/office/word/2010/wordml" xmlns:w15="http://schemas.microsoft.com/office/word/2012/wordml" xmlns:w16cex="http://schemas.microsoft.com/office/word/2018/wordml/cex" xmlns:w16cid="http://schemas.microsoft.com/office/word/2016/wordml/cid" xmlns:w16="http://schemas.microsoft.com/office/word/2018/wordml" xmlns:w16sdtdh="http://schemas.microsoft.com/office/word/2020/wordml/sdtdatahash" xmlns:w16se="http://schemas.microsoft.com/office/word/2015/wordml/symex" xmlns:wpg="http://schemas.microsoft.com/office/word/2010/wordprocessingGroup" xmlns:wpi="http://schemas.microsoft.com/office/word/2010/wordprocessingInk" xmlns:wne="http://schemas.microsoft.com/office/word/2006/wordml" xmlns:wps="http://schemas.microsoft.com/office/word/2010/wordprocessingShape" mc:Ignorable="w14 w15 w16se w16cid w16 w16cex w16sdtdh wp14">
+  <w:abstractNum w:abstractNumId="0" w15:restartNumberingAfterBreak="0">
     <w:nsid w:val="0DEB33F5"/>
     <w:multiLevelType w:val="hybridMultilevel"/>
     <w:tmpl w:val="F3B27540"/>
@@ -1731,19 +1607,19 @@
       </w:rPr>
     </w:lvl>
   </w:abstractNum>
-  <w:abstractNum w:abstractNumId="1">
+  <w:abstractNum w:abstractNumId="1" w15:restartNumberingAfterBreak="0">
     <w:nsid w:val="15075C90"/>
     <w:multiLevelType w:val="hybridMultilevel"/>
     <w:tmpl w:val="C05E79E0"/>
     <w:numStyleLink w:val="3"/>
   </w:abstractNum>
-  <w:abstractNum w:abstractNumId="2">
+  <w:abstractNum w:abstractNumId="2" w15:restartNumberingAfterBreak="0">
     <w:nsid w:val="20C735EE"/>
     <w:multiLevelType w:val="hybridMultilevel"/>
     <w:tmpl w:val="6374E416"/>
     <w:numStyleLink w:val="2"/>
   </w:abstractNum>
-  <w:abstractNum w:abstractNumId="3">
+  <w:abstractNum w:abstractNumId="3" w15:restartNumberingAfterBreak="0">
     <w:nsid w:val="28EC251E"/>
     <w:multiLevelType w:val="hybridMultilevel"/>
     <w:tmpl w:val="77AA3BE0"/>
@@ -1856,7 +1732,7 @@
       </w:rPr>
     </w:lvl>
   </w:abstractNum>
-  <w:abstractNum w:abstractNumId="4">
+  <w:abstractNum w:abstractNumId="4" w15:restartNumberingAfterBreak="0">
     <w:nsid w:val="29DC083A"/>
     <w:multiLevelType w:val="hybridMultilevel"/>
     <w:tmpl w:val="A1FCC8E8"/>
@@ -1969,7 +1845,7 @@
       </w:rPr>
     </w:lvl>
   </w:abstractNum>
-  <w:abstractNum w:abstractNumId="5">
+  <w:abstractNum w:abstractNumId="5" w15:restartNumberingAfterBreak="0">
     <w:nsid w:val="56652EEF"/>
     <w:multiLevelType w:val="hybridMultilevel"/>
     <w:tmpl w:val="6374E416"/>
@@ -2260,7 +2136,7 @@
       </w:rPr>
     </w:lvl>
   </w:abstractNum>
-  <w:abstractNum w:abstractNumId="6">
+  <w:abstractNum w:abstractNumId="6" w15:restartNumberingAfterBreak="0">
     <w:nsid w:val="6DED6654"/>
     <w:multiLevelType w:val="hybridMultilevel"/>
     <w:tmpl w:val="C05E79E0"/>
@@ -2579,7 +2455,7 @@
 </file>
 
 <file path=word/styles.xml><?xml version="1.0" encoding="utf-8"?>
-<w:styles xmlns:mc="http://schemas.openxmlformats.org/markup-compatibility/2006" xmlns:r="http://schemas.openxmlformats.org/officeDocument/2006/relationships" xmlns:w="http://schemas.openxmlformats.org/wordprocessingml/2006/main" xmlns:w14="http://schemas.microsoft.com/office/word/2010/wordml" mc:Ignorable="w14">
+<w:styles xmlns:mc="http://schemas.openxmlformats.org/markup-compatibility/2006" xmlns:r="http://schemas.openxmlformats.org/officeDocument/2006/relationships" xmlns:w="http://schemas.openxmlformats.org/wordprocessingml/2006/main" xmlns:w14="http://schemas.microsoft.com/office/word/2010/wordml" xmlns:w15="http://schemas.microsoft.com/office/word/2012/wordml" xmlns:w16cex="http://schemas.microsoft.com/office/word/2018/wordml/cex" xmlns:w16cid="http://schemas.microsoft.com/office/word/2016/wordml/cid" xmlns:w16="http://schemas.microsoft.com/office/word/2018/wordml" xmlns:w16sdtdh="http://schemas.microsoft.com/office/word/2020/wordml/sdtdatahash" xmlns:w16se="http://schemas.microsoft.com/office/word/2015/wordml/symex" mc:Ignorable="w14 w15 w16se w16cid w16 w16cex w16sdtdh">
   <w:docDefaults>
     <w:rPrDefault>
       <w:rPr>
@@ -2601,146 +2477,385 @@
       </w:pPr>
     </w:pPrDefault>
   </w:docDefaults>
-  <w:latentStyles w:defLockedState="0" w:defUIPriority="99" w:defSemiHidden="1" w:defUnhideWhenUsed="1" w:defQFormat="0" w:count="267">
-    <w:lsdException w:name="Normal" w:semiHidden="0" w:uiPriority="0" w:unhideWhenUsed="0" w:qFormat="1"/>
-    <w:lsdException w:name="heading 1" w:semiHidden="0" w:uiPriority="9" w:unhideWhenUsed="0" w:qFormat="1"/>
-    <w:lsdException w:name="heading 2" w:uiPriority="9" w:qFormat="1"/>
-    <w:lsdException w:name="heading 3" w:uiPriority="9" w:qFormat="1"/>
-    <w:lsdException w:name="heading 4" w:uiPriority="9" w:qFormat="1"/>
-    <w:lsdException w:name="heading 5" w:uiPriority="9" w:qFormat="1"/>
-    <w:lsdException w:name="heading 6" w:uiPriority="9" w:qFormat="1"/>
-    <w:lsdException w:name="heading 7" w:uiPriority="9" w:qFormat="1"/>
-    <w:lsdException w:name="heading 8" w:uiPriority="9" w:qFormat="1"/>
-    <w:lsdException w:name="heading 9" w:uiPriority="9" w:qFormat="1"/>
-    <w:lsdException w:name="toc 1" w:uiPriority="39"/>
-    <w:lsdException w:name="toc 2" w:uiPriority="39"/>
-    <w:lsdException w:name="toc 3" w:uiPriority="39"/>
-    <w:lsdException w:name="toc 4" w:uiPriority="39"/>
-    <w:lsdException w:name="toc 5" w:uiPriority="39"/>
-    <w:lsdException w:name="toc 6" w:uiPriority="39"/>
-    <w:lsdException w:name="toc 7" w:uiPriority="39"/>
-    <w:lsdException w:name="toc 8" w:uiPriority="39"/>
-    <w:lsdException w:name="toc 9" w:uiPriority="39"/>
-    <w:lsdException w:name="caption" w:uiPriority="35" w:qFormat="1"/>
-    <w:lsdException w:name="Title" w:semiHidden="0" w:uiPriority="10" w:unhideWhenUsed="0" w:qFormat="1"/>
-    <w:lsdException w:name="Default Paragraph Font" w:uiPriority="1"/>
-    <w:lsdException w:name="Subtitle" w:semiHidden="0" w:uiPriority="11" w:unhideWhenUsed="0" w:qFormat="1"/>
-    <w:lsdException w:name="Strong" w:semiHidden="0" w:uiPriority="22" w:unhideWhenUsed="0" w:qFormat="1"/>
-    <w:lsdException w:name="Emphasis" w:semiHidden="0" w:uiPriority="20" w:unhideWhenUsed="0" w:qFormat="1"/>
-    <w:lsdException w:name="Table Grid" w:semiHidden="0" w:uiPriority="59" w:unhideWhenUsed="0"/>
-    <w:lsdException w:name="Placeholder Text" w:unhideWhenUsed="0"/>
-    <w:lsdException w:name="No Spacing" w:semiHidden="0" w:uiPriority="1" w:unhideWhenUsed="0" w:qFormat="1"/>
-    <w:lsdException w:name="Light Shading" w:semiHidden="0" w:uiPriority="60" w:unhideWhenUsed="0"/>
-    <w:lsdException w:name="Light List" w:semiHidden="0" w:uiPriority="61" w:unhideWhenUsed="0"/>
-    <w:lsdException w:name="Light Grid" w:semiHidden="0" w:uiPriority="62" w:unhideWhenUsed="0"/>
-    <w:lsdException w:name="Medium Shading 1" w:semiHidden="0" w:uiPriority="63" w:unhideWhenUsed="0"/>
-    <w:lsdException w:name="Medium Shading 2" w:semiHidden="0" w:uiPriority="64" w:unhideWhenUsed="0"/>
-    <w:lsdException w:name="Medium List 1" w:semiHidden="0" w:uiPriority="65" w:unhideWhenUsed="0"/>
-    <w:lsdException w:name="Medium List 2" w:semiHidden="0" w:uiPriority="66" w:unhideWhenUsed="0"/>
-    <w:lsdException w:name="Medium Grid 1" w:semiHidden="0" w:uiPriority="67" w:unhideWhenUsed="0"/>
-    <w:lsdException w:name="Medium Grid 2" w:semiHidden="0" w:uiPriority="68" w:unhideWhenUsed="0"/>
-    <w:lsdException w:name="Medium Grid 3" w:semiHidden="0" w:uiPriority="69" w:unhideWhenUsed="0"/>
-    <w:lsdException w:name="Dark List" w:semiHidden="0" w:uiPriority="70" w:unhideWhenUsed="0"/>
-    <w:lsdException w:name="Colorful Shading" w:semiHidden="0" w:uiPriority="71" w:unhideWhenUsed="0"/>
-    <w:lsdException w:name="Colorful List" w:semiHidden="0" w:uiPriority="72" w:unhideWhenUsed="0"/>
-    <w:lsdException w:name="Colorful Grid" w:semiHidden="0" w:uiPriority="73" w:unhideWhenUsed="0"/>
-    <w:lsdException w:name="Light Shading Accent 1" w:semiHidden="0" w:uiPriority="60" w:unhideWhenUsed="0"/>
-    <w:lsdException w:name="Light List Accent 1" w:semiHidden="0" w:uiPriority="61" w:unhideWhenUsed="0"/>
-    <w:lsdException w:name="Light Grid Accent 1" w:semiHidden="0" w:uiPriority="62" w:unhideWhenUsed="0"/>
-    <w:lsdException w:name="Medium Shading 1 Accent 1" w:semiHidden="0" w:uiPriority="63" w:unhideWhenUsed="0"/>
-    <w:lsdException w:name="Medium Shading 2 Accent 1" w:semiHidden="0" w:uiPriority="64" w:unhideWhenUsed="0"/>
-    <w:lsdException w:name="Medium List 1 Accent 1" w:semiHidden="0" w:uiPriority="65" w:unhideWhenUsed="0"/>
-    <w:lsdException w:name="Revision" w:unhideWhenUsed="0"/>
-    <w:lsdException w:name="List Paragraph" w:semiHidden="0" w:uiPriority="34" w:unhideWhenUsed="0" w:qFormat="1"/>
-    <w:lsdException w:name="Quote" w:semiHidden="0" w:uiPriority="29" w:unhideWhenUsed="0" w:qFormat="1"/>
-    <w:lsdException w:name="Intense Quote" w:semiHidden="0" w:uiPriority="30" w:unhideWhenUsed="0" w:qFormat="1"/>
-    <w:lsdException w:name="Medium List 2 Accent 1" w:semiHidden="0" w:uiPriority="66" w:unhideWhenUsed="0"/>
-    <w:lsdException w:name="Medium Grid 1 Accent 1" w:semiHidden="0" w:uiPriority="67" w:unhideWhenUsed="0"/>
-    <w:lsdException w:name="Medium Grid 2 Accent 1" w:semiHidden="0" w:uiPriority="68" w:unhideWhenUsed="0"/>
-    <w:lsdException w:name="Medium Grid 3 Accent 1" w:semiHidden="0" w:uiPriority="69" w:unhideWhenUsed="0"/>
-    <w:lsdException w:name="Dark List Accent 1" w:semiHidden="0" w:uiPriority="70" w:unhideWhenUsed="0"/>
-    <w:lsdException w:name="Colorful Shading Accent 1" w:semiHidden="0" w:uiPriority="71" w:unhideWhenUsed="0"/>
-    <w:lsdException w:name="Colorful List Accent 1" w:semiHidden="0" w:uiPriority="72" w:unhideWhenUsed="0"/>
-    <w:lsdException w:name="Colorful Grid Accent 1" w:semiHidden="0" w:uiPriority="73" w:unhideWhenUsed="0"/>
-    <w:lsdException w:name="Light Shading Accent 2" w:semiHidden="0" w:uiPriority="60" w:unhideWhenUsed="0"/>
-    <w:lsdException w:name="Light List Accent 2" w:semiHidden="0" w:uiPriority="61" w:unhideWhenUsed="0"/>
-    <w:lsdException w:name="Light Grid Accent 2" w:semiHidden="0" w:uiPriority="62" w:unhideWhenUsed="0"/>
-    <w:lsdException w:name="Medium Shading 1 Accent 2" w:semiHidden="0" w:uiPriority="63" w:unhideWhenUsed="0"/>
-    <w:lsdException w:name="Medium Shading 2 Accent 2" w:semiHidden="0" w:uiPriority="64" w:unhideWhenUsed="0"/>
-    <w:lsdException w:name="Medium List 1 Accent 2" w:semiHidden="0" w:uiPriority="65" w:unhideWhenUsed="0"/>
-    <w:lsdException w:name="Medium List 2 Accent 2" w:semiHidden="0" w:uiPriority="66" w:unhideWhenUsed="0"/>
-    <w:lsdException w:name="Medium Grid 1 Accent 2" w:semiHidden="0" w:uiPriority="67" w:unhideWhenUsed="0"/>
-    <w:lsdException w:name="Medium Grid 2 Accent 2" w:semiHidden="0" w:uiPriority="68" w:unhideWhenUsed="0"/>
-    <w:lsdException w:name="Medium Grid 3 Accent 2" w:semiHidden="0" w:uiPriority="69" w:unhideWhenUsed="0"/>
-    <w:lsdException w:name="Dark List Accent 2" w:semiHidden="0" w:uiPriority="70" w:unhideWhenUsed="0"/>
-    <w:lsdException w:name="Colorful Shading Accent 2" w:semiHidden="0" w:uiPriority="71" w:unhideWhenUsed="0"/>
-    <w:lsdException w:name="Colorful List Accent 2" w:semiHidden="0" w:uiPriority="72" w:unhideWhenUsed="0"/>
-    <w:lsdException w:name="Colorful Grid Accent 2" w:semiHidden="0" w:uiPriority="73" w:unhideWhenUsed="0"/>
-    <w:lsdException w:name="Light Shading Accent 3" w:semiHidden="0" w:uiPriority="60" w:unhideWhenUsed="0"/>
-    <w:lsdException w:name="Light List Accent 3" w:semiHidden="0" w:uiPriority="61" w:unhideWhenUsed="0"/>
-    <w:lsdException w:name="Light Grid Accent 3" w:semiHidden="0" w:uiPriority="62" w:unhideWhenUsed="0"/>
-    <w:lsdException w:name="Medium Shading 1 Accent 3" w:semiHidden="0" w:uiPriority="63" w:unhideWhenUsed="0"/>
-    <w:lsdException w:name="Medium Shading 2 Accent 3" w:semiHidden="0" w:uiPriority="64" w:unhideWhenUsed="0"/>
-    <w:lsdException w:name="Medium List 1 Accent 3" w:semiHidden="0" w:uiPriority="65" w:unhideWhenUsed="0"/>
-    <w:lsdException w:name="Medium List 2 Accent 3" w:semiHidden="0" w:uiPriority="66" w:unhideWhenUsed="0"/>
-    <w:lsdException w:name="Medium Grid 1 Accent 3" w:semiHidden="0" w:uiPriority="67" w:unhideWhenUsed="0"/>
-    <w:lsdException w:name="Medium Grid 2 Accent 3" w:semiHidden="0" w:uiPriority="68" w:unhideWhenUsed="0"/>
-    <w:lsdException w:name="Medium Grid 3 Accent 3" w:semiHidden="0" w:uiPriority="69" w:unhideWhenUsed="0"/>
-    <w:lsdException w:name="Dark List Accent 3" w:semiHidden="0" w:uiPriority="70" w:unhideWhenUsed="0"/>
-    <w:lsdException w:name="Colorful Shading Accent 3" w:semiHidden="0" w:uiPriority="71" w:unhideWhenUsed="0"/>
-    <w:lsdException w:name="Colorful List Accent 3" w:semiHidden="0" w:uiPriority="72" w:unhideWhenUsed="0"/>
-    <w:lsdException w:name="Colorful Grid Accent 3" w:semiHidden="0" w:uiPriority="73" w:unhideWhenUsed="0"/>
-    <w:lsdException w:name="Light Shading Accent 4" w:semiHidden="0" w:uiPriority="60" w:unhideWhenUsed="0"/>
-    <w:lsdException w:name="Light List Accent 4" w:semiHidden="0" w:uiPriority="61" w:unhideWhenUsed="0"/>
-    <w:lsdException w:name="Light Grid Accent 4" w:semiHidden="0" w:uiPriority="62" w:unhideWhenUsed="0"/>
-    <w:lsdException w:name="Medium Shading 1 Accent 4" w:semiHidden="0" w:uiPriority="63" w:unhideWhenUsed="0"/>
-    <w:lsdException w:name="Medium Shading 2 Accent 4" w:semiHidden="0" w:uiPriority="64" w:unhideWhenUsed="0"/>
-    <w:lsdException w:name="Medium List 1 Accent 4" w:semiHidden="0" w:uiPriority="65" w:unhideWhenUsed="0"/>
-    <w:lsdException w:name="Medium List 2 Accent 4" w:semiHidden="0" w:uiPriority="66" w:unhideWhenUsed="0"/>
-    <w:lsdException w:name="Medium Grid 1 Accent 4" w:semiHidden="0" w:uiPriority="67" w:unhideWhenUsed="0"/>
-    <w:lsdException w:name="Medium Grid 2 Accent 4" w:semiHidden="0" w:uiPriority="68" w:unhideWhenUsed="0"/>
-    <w:lsdException w:name="Medium Grid 3 Accent 4" w:semiHidden="0" w:uiPriority="69" w:unhideWhenUsed="0"/>
-    <w:lsdException w:name="Dark List Accent 4" w:semiHidden="0" w:uiPriority="70" w:unhideWhenUsed="0"/>
-    <w:lsdException w:name="Colorful Shading Accent 4" w:semiHidden="0" w:uiPriority="71" w:unhideWhenUsed="0"/>
-    <w:lsdException w:name="Colorful List Accent 4" w:semiHidden="0" w:uiPriority="72" w:unhideWhenUsed="0"/>
-    <w:lsdException w:name="Colorful Grid Accent 4" w:semiHidden="0" w:uiPriority="73" w:unhideWhenUsed="0"/>
-    <w:lsdException w:name="Light Shading Accent 5" w:semiHidden="0" w:uiPriority="60" w:unhideWhenUsed="0"/>
-    <w:lsdException w:name="Light List Accent 5" w:semiHidden="0" w:uiPriority="61" w:unhideWhenUsed="0"/>
-    <w:lsdException w:name="Light Grid Accent 5" w:semiHidden="0" w:uiPriority="62" w:unhideWhenUsed="0"/>
-    <w:lsdException w:name="Medium Shading 1 Accent 5" w:semiHidden="0" w:uiPriority="63" w:unhideWhenUsed="0"/>
-    <w:lsdException w:name="Medium Shading 2 Accent 5" w:semiHidden="0" w:uiPriority="64" w:unhideWhenUsed="0"/>
-    <w:lsdException w:name="Medium List 1 Accent 5" w:semiHidden="0" w:uiPriority="65" w:unhideWhenUsed="0"/>
-    <w:lsdException w:name="Medium List 2 Accent 5" w:semiHidden="0" w:uiPriority="66" w:unhideWhenUsed="0"/>
-    <w:lsdException w:name="Medium Grid 1 Accent 5" w:semiHidden="0" w:uiPriority="67" w:unhideWhenUsed="0"/>
-    <w:lsdException w:name="Medium Grid 2 Accent 5" w:semiHidden="0" w:uiPriority="68" w:unhideWhenUsed="0"/>
-    <w:lsdException w:name="Medium Grid 3 Accent 5" w:semiHidden="0" w:uiPriority="69" w:unhideWhenUsed="0"/>
-    <w:lsdException w:name="Dark List Accent 5" w:semiHidden="0" w:uiPriority="70" w:unhideWhenUsed="0"/>
-    <w:lsdException w:name="Colorful Shading Accent 5" w:semiHidden="0" w:uiPriority="71" w:unhideWhenUsed="0"/>
-    <w:lsdException w:name="Colorful List Accent 5" w:semiHidden="0" w:uiPriority="72" w:unhideWhenUsed="0"/>
-    <w:lsdException w:name="Colorful Grid Accent 5" w:semiHidden="0" w:uiPriority="73" w:unhideWhenUsed="0"/>
-    <w:lsdException w:name="Light Shading Accent 6" w:semiHidden="0" w:uiPriority="60" w:unhideWhenUsed="0"/>
-    <w:lsdException w:name="Light List Accent 6" w:semiHidden="0" w:uiPriority="61" w:unhideWhenUsed="0"/>
-    <w:lsdException w:name="Light Grid Accent 6" w:semiHidden="0" w:uiPriority="62" w:unhideWhenUsed="0"/>
-    <w:lsdException w:name="Medium Shading 1 Accent 6" w:semiHidden="0" w:uiPriority="63" w:unhideWhenUsed="0"/>
-    <w:lsdException w:name="Medium Shading 2 Accent 6" w:semiHidden="0" w:uiPriority="64" w:unhideWhenUsed="0"/>
-    <w:lsdException w:name="Medium List 1 Accent 6" w:semiHidden="0" w:uiPriority="65" w:unhideWhenUsed="0"/>
-    <w:lsdException w:name="Medium List 2 Accent 6" w:semiHidden="0" w:uiPriority="66" w:unhideWhenUsed="0"/>
-    <w:lsdException w:name="Medium Grid 1 Accent 6" w:semiHidden="0" w:uiPriority="67" w:unhideWhenUsed="0"/>
-    <w:lsdException w:name="Medium Grid 2 Accent 6" w:semiHidden="0" w:uiPriority="68" w:unhideWhenUsed="0"/>
-    <w:lsdException w:name="Medium Grid 3 Accent 6" w:semiHidden="0" w:uiPriority="69" w:unhideWhenUsed="0"/>
-    <w:lsdException w:name="Dark List Accent 6" w:semiHidden="0" w:uiPriority="70" w:unhideWhenUsed="0"/>
-    <w:lsdException w:name="Colorful Shading Accent 6" w:semiHidden="0" w:uiPriority="71" w:unhideWhenUsed="0"/>
-    <w:lsdException w:name="Colorful List Accent 6" w:semiHidden="0" w:uiPriority="72" w:unhideWhenUsed="0"/>
-    <w:lsdException w:name="Colorful Grid Accent 6" w:semiHidden="0" w:uiPriority="73" w:unhideWhenUsed="0"/>
-    <w:lsdException w:name="Subtle Emphasis" w:semiHidden="0" w:uiPriority="19" w:unhideWhenUsed="0" w:qFormat="1"/>
-    <w:lsdException w:name="Intense Emphasis" w:semiHidden="0" w:uiPriority="21" w:unhideWhenUsed="0" w:qFormat="1"/>
-    <w:lsdException w:name="Subtle Reference" w:semiHidden="0" w:uiPriority="31" w:unhideWhenUsed="0" w:qFormat="1"/>
-    <w:lsdException w:name="Intense Reference" w:semiHidden="0" w:uiPriority="32" w:unhideWhenUsed="0" w:qFormat="1"/>
-    <w:lsdException w:name="Book Title" w:semiHidden="0" w:uiPriority="33" w:unhideWhenUsed="0" w:qFormat="1"/>
-    <w:lsdException w:name="Bibliography" w:uiPriority="37"/>
-    <w:lsdException w:name="TOC Heading" w:uiPriority="39" w:qFormat="1"/>
+  <w:latentStyles w:defLockedState="0" w:defUIPriority="99" w:defSemiHidden="0" w:defUnhideWhenUsed="0" w:defQFormat="0" w:count="376">
+    <w:lsdException w:name="Normal" w:uiPriority="0" w:qFormat="1"/>
+    <w:lsdException w:name="heading 1" w:uiPriority="9" w:qFormat="1"/>
+    <w:lsdException w:name="heading 2" w:semiHidden="1" w:uiPriority="9" w:unhideWhenUsed="1" w:qFormat="1"/>
+    <w:lsdException w:name="heading 3" w:semiHidden="1" w:uiPriority="9" w:unhideWhenUsed="1" w:qFormat="1"/>
+    <w:lsdException w:name="heading 4" w:semiHidden="1" w:uiPriority="9" w:unhideWhenUsed="1" w:qFormat="1"/>
+    <w:lsdException w:name="heading 5" w:semiHidden="1" w:uiPriority="9" w:unhideWhenUsed="1" w:qFormat="1"/>
+    <w:lsdException w:name="heading 6" w:semiHidden="1" w:uiPriority="9" w:unhideWhenUsed="1" w:qFormat="1"/>
+    <w:lsdException w:name="heading 7" w:semiHidden="1" w:uiPriority="9" w:unhideWhenUsed="1" w:qFormat="1"/>
+    <w:lsdException w:name="heading 8" w:semiHidden="1" w:uiPriority="9" w:unhideWhenUsed="1" w:qFormat="1"/>
+    <w:lsdException w:name="heading 9" w:semiHidden="1" w:uiPriority="9" w:unhideWhenUsed="1" w:qFormat="1"/>
+    <w:lsdException w:name="index 1" w:semiHidden="1" w:unhideWhenUsed="1"/>
+    <w:lsdException w:name="index 2" w:semiHidden="1" w:unhideWhenUsed="1"/>
+    <w:lsdException w:name="index 3" w:semiHidden="1" w:unhideWhenUsed="1"/>
+    <w:lsdException w:name="index 4" w:semiHidden="1" w:unhideWhenUsed="1"/>
+    <w:lsdException w:name="index 5" w:semiHidden="1" w:unhideWhenUsed="1"/>
+    <w:lsdException w:name="index 6" w:semiHidden="1" w:unhideWhenUsed="1"/>
+    <w:lsdException w:name="index 7" w:semiHidden="1" w:unhideWhenUsed="1"/>
+    <w:lsdException w:name="index 8" w:semiHidden="1" w:unhideWhenUsed="1"/>
+    <w:lsdException w:name="index 9" w:semiHidden="1" w:unhideWhenUsed="1"/>
+    <w:lsdException w:name="toc 1" w:semiHidden="1" w:uiPriority="39" w:unhideWhenUsed="1"/>
+    <w:lsdException w:name="toc 2" w:semiHidden="1" w:uiPriority="39" w:unhideWhenUsed="1"/>
+    <w:lsdException w:name="toc 3" w:semiHidden="1" w:uiPriority="39" w:unhideWhenUsed="1"/>
+    <w:lsdException w:name="toc 4" w:semiHidden="1" w:uiPriority="39" w:unhideWhenUsed="1"/>
+    <w:lsdException w:name="toc 5" w:semiHidden="1" w:uiPriority="39" w:unhideWhenUsed="1"/>
+    <w:lsdException w:name="toc 6" w:semiHidden="1" w:uiPriority="39" w:unhideWhenUsed="1"/>
+    <w:lsdException w:name="toc 7" w:semiHidden="1" w:uiPriority="39" w:unhideWhenUsed="1"/>
+    <w:lsdException w:name="toc 8" w:semiHidden="1" w:uiPriority="39" w:unhideWhenUsed="1"/>
+    <w:lsdException w:name="toc 9" w:semiHidden="1" w:uiPriority="39" w:unhideWhenUsed="1"/>
+    <w:lsdException w:name="Normal Indent" w:semiHidden="1" w:unhideWhenUsed="1"/>
+    <w:lsdException w:name="footnote text" w:semiHidden="1" w:unhideWhenUsed="1"/>
+    <w:lsdException w:name="annotation text" w:semiHidden="1" w:unhideWhenUsed="1"/>
+    <w:lsdException w:name="header" w:semiHidden="1" w:unhideWhenUsed="1"/>
+    <w:lsdException w:name="footer" w:semiHidden="1" w:unhideWhenUsed="1"/>
+    <w:lsdException w:name="index heading" w:semiHidden="1" w:unhideWhenUsed="1"/>
+    <w:lsdException w:name="caption" w:semiHidden="1" w:uiPriority="35" w:unhideWhenUsed="1" w:qFormat="1"/>
+    <w:lsdException w:name="table of figures" w:semiHidden="1" w:unhideWhenUsed="1"/>
+    <w:lsdException w:name="envelope address" w:semiHidden="1" w:unhideWhenUsed="1"/>
+    <w:lsdException w:name="envelope return" w:semiHidden="1" w:unhideWhenUsed="1"/>
+    <w:lsdException w:name="footnote reference" w:semiHidden="1" w:unhideWhenUsed="1"/>
+    <w:lsdException w:name="annotation reference" w:semiHidden="1" w:unhideWhenUsed="1"/>
+    <w:lsdException w:name="line number" w:semiHidden="1" w:unhideWhenUsed="1"/>
+    <w:lsdException w:name="page number" w:semiHidden="1" w:unhideWhenUsed="1"/>
+    <w:lsdException w:name="endnote reference" w:semiHidden="1" w:unhideWhenUsed="1"/>
+    <w:lsdException w:name="endnote text" w:semiHidden="1" w:unhideWhenUsed="1"/>
+    <w:lsdException w:name="table of authorities" w:semiHidden="1" w:unhideWhenUsed="1"/>
+    <w:lsdException w:name="macro" w:semiHidden="1" w:unhideWhenUsed="1"/>
+    <w:lsdException w:name="toa heading" w:semiHidden="1" w:unhideWhenUsed="1"/>
+    <w:lsdException w:name="List" w:semiHidden="1" w:unhideWhenUsed="1"/>
+    <w:lsdException w:name="List Bullet" w:semiHidden="1" w:unhideWhenUsed="1"/>
+    <w:lsdException w:name="List Number" w:semiHidden="1" w:unhideWhenUsed="1"/>
+    <w:lsdException w:name="List 2" w:semiHidden="1" w:unhideWhenUsed="1"/>
+    <w:lsdException w:name="List 3" w:semiHidden="1" w:unhideWhenUsed="1"/>
+    <w:lsdException w:name="List 4" w:semiHidden="1" w:unhideWhenUsed="1"/>
+    <w:lsdException w:name="List 5" w:semiHidden="1" w:unhideWhenUsed="1"/>
+    <w:lsdException w:name="List Bullet 2" w:semiHidden="1" w:unhideWhenUsed="1"/>
+    <w:lsdException w:name="List Bullet 3" w:semiHidden="1" w:unhideWhenUsed="1"/>
+    <w:lsdException w:name="List Bullet 4" w:semiHidden="1" w:unhideWhenUsed="1"/>
+    <w:lsdException w:name="List Bullet 5" w:semiHidden="1" w:unhideWhenUsed="1"/>
+    <w:lsdException w:name="List Number 2" w:semiHidden="1" w:unhideWhenUsed="1"/>
+    <w:lsdException w:name="List Number 3" w:semiHidden="1" w:unhideWhenUsed="1"/>
+    <w:lsdException w:name="List Number 4" w:semiHidden="1" w:unhideWhenUsed="1"/>
+    <w:lsdException w:name="List Number 5" w:semiHidden="1" w:unhideWhenUsed="1"/>
+    <w:lsdException w:name="Title" w:uiPriority="10" w:qFormat="1"/>
+    <w:lsdException w:name="Closing" w:semiHidden="1" w:unhideWhenUsed="1"/>
+    <w:lsdException w:name="Signature" w:semiHidden="1" w:unhideWhenUsed="1"/>
+    <w:lsdException w:name="Default Paragraph Font" w:semiHidden="1" w:uiPriority="1" w:unhideWhenUsed="1"/>
+    <w:lsdException w:name="Body Text" w:semiHidden="1" w:unhideWhenUsed="1"/>
+    <w:lsdException w:name="Body Text Indent" w:semiHidden="1" w:unhideWhenUsed="1"/>
+    <w:lsdException w:name="List Continue" w:semiHidden="1" w:unhideWhenUsed="1"/>
+    <w:lsdException w:name="List Continue 2" w:semiHidden="1" w:unhideWhenUsed="1"/>
+    <w:lsdException w:name="List Continue 3" w:semiHidden="1" w:unhideWhenUsed="1"/>
+    <w:lsdException w:name="List Continue 4" w:semiHidden="1" w:unhideWhenUsed="1"/>
+    <w:lsdException w:name="List Continue 5" w:semiHidden="1" w:unhideWhenUsed="1"/>
+    <w:lsdException w:name="Message Header" w:semiHidden="1" w:unhideWhenUsed="1"/>
+    <w:lsdException w:name="Subtitle" w:uiPriority="11" w:qFormat="1"/>
+    <w:lsdException w:name="Salutation" w:semiHidden="1" w:unhideWhenUsed="1"/>
+    <w:lsdException w:name="Date" w:semiHidden="1" w:unhideWhenUsed="1"/>
+    <w:lsdException w:name="Body Text First Indent" w:semiHidden="1" w:unhideWhenUsed="1"/>
+    <w:lsdException w:name="Body Text First Indent 2" w:semiHidden="1" w:unhideWhenUsed="1"/>
+    <w:lsdException w:name="Note Heading" w:semiHidden="1" w:unhideWhenUsed="1"/>
+    <w:lsdException w:name="Body Text 2" w:semiHidden="1" w:unhideWhenUsed="1"/>
+    <w:lsdException w:name="Body Text 3" w:semiHidden="1" w:unhideWhenUsed="1"/>
+    <w:lsdException w:name="Body Text Indent 2" w:semiHidden="1" w:unhideWhenUsed="1"/>
+    <w:lsdException w:name="Body Text Indent 3" w:semiHidden="1" w:unhideWhenUsed="1"/>
+    <w:lsdException w:name="Block Text" w:semiHidden="1" w:unhideWhenUsed="1"/>
+    <w:lsdException w:name="Hyperlink" w:semiHidden="1" w:unhideWhenUsed="1"/>
+    <w:lsdException w:name="FollowedHyperlink" w:semiHidden="1" w:unhideWhenUsed="1"/>
+    <w:lsdException w:name="Strong" w:uiPriority="22" w:qFormat="1"/>
+    <w:lsdException w:name="Emphasis" w:uiPriority="20" w:qFormat="1"/>
+    <w:lsdException w:name="Document Map" w:semiHidden="1" w:unhideWhenUsed="1"/>
+    <w:lsdException w:name="Plain Text" w:semiHidden="1" w:unhideWhenUsed="1"/>
+    <w:lsdException w:name="E-mail Signature" w:semiHidden="1" w:unhideWhenUsed="1"/>
+    <w:lsdException w:name="HTML Top of Form" w:semiHidden="1" w:unhideWhenUsed="1"/>
+    <w:lsdException w:name="HTML Bottom of Form" w:semiHidden="1" w:unhideWhenUsed="1"/>
+    <w:lsdException w:name="Normal (Web)" w:semiHidden="1" w:unhideWhenUsed="1"/>
+    <w:lsdException w:name="HTML Acronym" w:semiHidden="1" w:unhideWhenUsed="1"/>
+    <w:lsdException w:name="HTML Address" w:semiHidden="1" w:unhideWhenUsed="1"/>
+    <w:lsdException w:name="HTML Cite" w:semiHidden="1" w:unhideWhenUsed="1"/>
+    <w:lsdException w:name="HTML Code" w:semiHidden="1" w:unhideWhenUsed="1"/>
+    <w:lsdException w:name="HTML Definition" w:semiHidden="1" w:unhideWhenUsed="1"/>
+    <w:lsdException w:name="HTML Keyboard" w:semiHidden="1" w:unhideWhenUsed="1"/>
+    <w:lsdException w:name="HTML Preformatted" w:semiHidden="1" w:unhideWhenUsed="1"/>
+    <w:lsdException w:name="HTML Sample" w:semiHidden="1" w:unhideWhenUsed="1"/>
+    <w:lsdException w:name="HTML Typewriter" w:semiHidden="1" w:unhideWhenUsed="1"/>
+    <w:lsdException w:name="HTML Variable" w:semiHidden="1" w:unhideWhenUsed="1"/>
+    <w:lsdException w:name="Normal Table" w:semiHidden="1" w:unhideWhenUsed="1"/>
+    <w:lsdException w:name="annotation subject" w:semiHidden="1" w:unhideWhenUsed="1"/>
+    <w:lsdException w:name="No List" w:semiHidden="1" w:unhideWhenUsed="1"/>
+    <w:lsdException w:name="Outline List 1" w:semiHidden="1" w:unhideWhenUsed="1"/>
+    <w:lsdException w:name="Outline List 2" w:semiHidden="1" w:unhideWhenUsed="1"/>
+    <w:lsdException w:name="Outline List 3" w:semiHidden="1" w:unhideWhenUsed="1"/>
+    <w:lsdException w:name="Table Simple 1" w:semiHidden="1" w:unhideWhenUsed="1"/>
+    <w:lsdException w:name="Table Simple 2" w:semiHidden="1" w:unhideWhenUsed="1"/>
+    <w:lsdException w:name="Table Simple 3" w:semiHidden="1" w:unhideWhenUsed="1"/>
+    <w:lsdException w:name="Table Classic 1" w:semiHidden="1" w:unhideWhenUsed="1"/>
+    <w:lsdException w:name="Table Classic 2" w:semiHidden="1" w:unhideWhenUsed="1"/>
+    <w:lsdException w:name="Table Classic 3" w:semiHidden="1" w:unhideWhenUsed="1"/>
+    <w:lsdException w:name="Table Classic 4" w:semiHidden="1" w:unhideWhenUsed="1"/>
+    <w:lsdException w:name="Table Colorful 1" w:semiHidden="1" w:unhideWhenUsed="1"/>
+    <w:lsdException w:name="Table Colorful 2" w:semiHidden="1" w:unhideWhenUsed="1"/>
+    <w:lsdException w:name="Table Colorful 3" w:semiHidden="1" w:unhideWhenUsed="1"/>
+    <w:lsdException w:name="Table Columns 1" w:semiHidden="1" w:unhideWhenUsed="1"/>
+    <w:lsdException w:name="Table Columns 2" w:semiHidden="1" w:unhideWhenUsed="1"/>
+    <w:lsdException w:name="Table Columns 3" w:semiHidden="1" w:unhideWhenUsed="1"/>
+    <w:lsdException w:name="Table Columns 4" w:semiHidden="1" w:unhideWhenUsed="1"/>
+    <w:lsdException w:name="Table Columns 5" w:semiHidden="1" w:unhideWhenUsed="1"/>
+    <w:lsdException w:name="Table Grid 1" w:semiHidden="1" w:unhideWhenUsed="1"/>
+    <w:lsdException w:name="Table Grid 2" w:semiHidden="1" w:unhideWhenUsed="1"/>
+    <w:lsdException w:name="Table Grid 3" w:semiHidden="1" w:unhideWhenUsed="1"/>
+    <w:lsdException w:name="Table Grid 4" w:semiHidden="1" w:unhideWhenUsed="1"/>
+    <w:lsdException w:name="Table Grid 5" w:semiHidden="1" w:unhideWhenUsed="1"/>
+    <w:lsdException w:name="Table Grid 6" w:semiHidden="1" w:unhideWhenUsed="1"/>
+    <w:lsdException w:name="Table Grid 7" w:semiHidden="1" w:unhideWhenUsed="1"/>
+    <w:lsdException w:name="Table Grid 8" w:semiHidden="1" w:unhideWhenUsed="1"/>
+    <w:lsdException w:name="Table List 1" w:semiHidden="1" w:unhideWhenUsed="1"/>
+    <w:lsdException w:name="Table List 2" w:semiHidden="1" w:unhideWhenUsed="1"/>
+    <w:lsdException w:name="Table List 3" w:semiHidden="1" w:unhideWhenUsed="1"/>
+    <w:lsdException w:name="Table List 4" w:semiHidden="1" w:unhideWhenUsed="1"/>
+    <w:lsdException w:name="Table List 5" w:semiHidden="1" w:unhideWhenUsed="1"/>
+    <w:lsdException w:name="Table List 6" w:semiHidden="1" w:unhideWhenUsed="1"/>
+    <w:lsdException w:name="Table List 7" w:semiHidden="1" w:unhideWhenUsed="1"/>
+    <w:lsdException w:name="Table List 8" w:semiHidden="1" w:unhideWhenUsed="1"/>
+    <w:lsdException w:name="Table 3D effects 1" w:semiHidden="1" w:unhideWhenUsed="1"/>
+    <w:lsdException w:name="Table 3D effects 2" w:semiHidden="1" w:unhideWhenUsed="1"/>
+    <w:lsdException w:name="Table 3D effects 3" w:semiHidden="1" w:unhideWhenUsed="1"/>
+    <w:lsdException w:name="Table Contemporary" w:semiHidden="1" w:unhideWhenUsed="1"/>
+    <w:lsdException w:name="Table Elegant" w:semiHidden="1" w:unhideWhenUsed="1"/>
+    <w:lsdException w:name="Table Professional" w:semiHidden="1" w:unhideWhenUsed="1"/>
+    <w:lsdException w:name="Table Subtle 1" w:semiHidden="1" w:unhideWhenUsed="1"/>
+    <w:lsdException w:name="Table Subtle 2" w:semiHidden="1" w:unhideWhenUsed="1"/>
+    <w:lsdException w:name="Table Web 1" w:semiHidden="1" w:unhideWhenUsed="1"/>
+    <w:lsdException w:name="Table Web 2" w:semiHidden="1" w:unhideWhenUsed="1"/>
+    <w:lsdException w:name="Table Web 3" w:semiHidden="1" w:unhideWhenUsed="1"/>
+    <w:lsdException w:name="Balloon Text" w:semiHidden="1" w:unhideWhenUsed="1"/>
+    <w:lsdException w:name="Table Grid" w:semiHidden="1" w:uiPriority="59" w:unhideWhenUsed="1"/>
+    <w:lsdException w:name="Table Theme" w:semiHidden="1" w:unhideWhenUsed="1"/>
+    <w:lsdException w:name="Placeholder Text" w:semiHidden="1"/>
+    <w:lsdException w:name="No Spacing" w:uiPriority="1" w:qFormat="1"/>
+    <w:lsdException w:name="Light Shading" w:uiPriority="60"/>
+    <w:lsdException w:name="Light List" w:uiPriority="61"/>
+    <w:lsdException w:name="Light Grid" w:uiPriority="62"/>
+    <w:lsdException w:name="Medium Shading 1" w:uiPriority="63"/>
+    <w:lsdException w:name="Medium Shading 2" w:uiPriority="64"/>
+    <w:lsdException w:name="Medium List 1" w:uiPriority="65"/>
+    <w:lsdException w:name="Medium List 2" w:uiPriority="66"/>
+    <w:lsdException w:name="Medium Grid 1" w:uiPriority="67"/>
+    <w:lsdException w:name="Medium Grid 2" w:uiPriority="68"/>
+    <w:lsdException w:name="Medium Grid 3" w:uiPriority="69"/>
+    <w:lsdException w:name="Dark List" w:uiPriority="70"/>
+    <w:lsdException w:name="Colorful Shading" w:uiPriority="71"/>
+    <w:lsdException w:name="Colorful List" w:uiPriority="72"/>
+    <w:lsdException w:name="Colorful Grid" w:uiPriority="73"/>
+    <w:lsdException w:name="Light Shading Accent 1" w:uiPriority="60"/>
+    <w:lsdException w:name="Light List Accent 1" w:uiPriority="61"/>
+    <w:lsdException w:name="Light Grid Accent 1" w:uiPriority="62"/>
+    <w:lsdException w:name="Medium Shading 1 Accent 1" w:uiPriority="63"/>
+    <w:lsdException w:name="Medium Shading 2 Accent 1" w:uiPriority="64"/>
+    <w:lsdException w:name="Medium List 1 Accent 1" w:uiPriority="65"/>
+    <w:lsdException w:name="Revision" w:semiHidden="1"/>
+    <w:lsdException w:name="List Paragraph" w:uiPriority="34" w:qFormat="1"/>
+    <w:lsdException w:name="Quote" w:uiPriority="29" w:qFormat="1"/>
+    <w:lsdException w:name="Intense Quote" w:uiPriority="30" w:qFormat="1"/>
+    <w:lsdException w:name="Medium List 2 Accent 1" w:uiPriority="66"/>
+    <w:lsdException w:name="Medium Grid 1 Accent 1" w:uiPriority="67"/>
+    <w:lsdException w:name="Medium Grid 2 Accent 1" w:uiPriority="68"/>
+    <w:lsdException w:name="Medium Grid 3 Accent 1" w:uiPriority="69"/>
+    <w:lsdException w:name="Dark List Accent 1" w:uiPriority="70"/>
+    <w:lsdException w:name="Colorful Shading Accent 1" w:uiPriority="71"/>
+    <w:lsdException w:name="Colorful List Accent 1" w:uiPriority="72"/>
+    <w:lsdException w:name="Colorful Grid Accent 1" w:uiPriority="73"/>
+    <w:lsdException w:name="Light Shading Accent 2" w:uiPriority="60"/>
+    <w:lsdException w:name="Light List Accent 2" w:uiPriority="61"/>
+    <w:lsdException w:name="Light Grid Accent 2" w:uiPriority="62"/>
+    <w:lsdException w:name="Medium Shading 1 Accent 2" w:uiPriority="63"/>
+    <w:lsdException w:name="Medium Shading 2 Accent 2" w:uiPriority="64"/>
+    <w:lsdException w:name="Medium List 1 Accent 2" w:uiPriority="65"/>
+    <w:lsdException w:name="Medium List 2 Accent 2" w:uiPriority="66"/>
+    <w:lsdException w:name="Medium Grid 1 Accent 2" w:uiPriority="67"/>
+    <w:lsdException w:name="Medium Grid 2 Accent 2" w:uiPriority="68"/>
+    <w:lsdException w:name="Medium Grid 3 Accent 2" w:uiPriority="69"/>
+    <w:lsdException w:name="Dark List Accent 2" w:uiPriority="70"/>
+    <w:lsdException w:name="Colorful Shading Accent 2" w:uiPriority="71"/>
+    <w:lsdException w:name="Colorful List Accent 2" w:uiPriority="72"/>
+    <w:lsdException w:name="Colorful Grid Accent 2" w:uiPriority="73"/>
+    <w:lsdException w:name="Light Shading Accent 3" w:uiPriority="60"/>
+    <w:lsdException w:name="Light List Accent 3" w:uiPriority="61"/>
+    <w:lsdException w:name="Light Grid Accent 3" w:uiPriority="62"/>
+    <w:lsdException w:name="Medium Shading 1 Accent 3" w:uiPriority="63"/>
+    <w:lsdException w:name="Medium Shading 2 Accent 3" w:uiPriority="64"/>
+    <w:lsdException w:name="Medium List 1 Accent 3" w:uiPriority="65"/>
+    <w:lsdException w:name="Medium List 2 Accent 3" w:uiPriority="66"/>
+    <w:lsdException w:name="Medium Grid 1 Accent 3" w:uiPriority="67"/>
+    <w:lsdException w:name="Medium Grid 2 Accent 3" w:uiPriority="68"/>
+    <w:lsdException w:name="Medium Grid 3 Accent 3" w:uiPriority="69"/>
+    <w:lsdException w:name="Dark List Accent 3" w:uiPriority="70"/>
+    <w:lsdException w:name="Colorful Shading Accent 3" w:uiPriority="71"/>
+    <w:lsdException w:name="Colorful List Accent 3" w:uiPriority="72"/>
+    <w:lsdException w:name="Colorful Grid Accent 3" w:uiPriority="73"/>
+    <w:lsdException w:name="Light Shading Accent 4" w:uiPriority="60"/>
+    <w:lsdException w:name="Light List Accent 4" w:uiPriority="61"/>
+    <w:lsdException w:name="Light Grid Accent 4" w:uiPriority="62"/>
+    <w:lsdException w:name="Medium Shading 1 Accent 4" w:uiPriority="63"/>
+    <w:lsdException w:name="Medium Shading 2 Accent 4" w:uiPriority="64"/>
+    <w:lsdException w:name="Medium List 1 Accent 4" w:uiPriority="65"/>
+    <w:lsdException w:name="Medium List 2 Accent 4" w:uiPriority="66"/>
+    <w:lsdException w:name="Medium Grid 1 Accent 4" w:uiPriority="67"/>
+    <w:lsdException w:name="Medium Grid 2 Accent 4" w:uiPriority="68"/>
+    <w:lsdException w:name="Medium Grid 3 Accent 4" w:uiPriority="69"/>
+    <w:lsdException w:name="Dark List Accent 4" w:uiPriority="70"/>
+    <w:lsdException w:name="Colorful Shading Accent 4" w:uiPriority="71"/>
+    <w:lsdException w:name="Colorful List Accent 4" w:uiPriority="72"/>
+    <w:lsdException w:name="Colorful Grid Accent 4" w:uiPriority="73"/>
+    <w:lsdException w:name="Light Shading Accent 5" w:uiPriority="60"/>
+    <w:lsdException w:name="Light List Accent 5" w:uiPriority="61"/>
+    <w:lsdException w:name="Light Grid Accent 5" w:uiPriority="62"/>
+    <w:lsdException w:name="Medium Shading 1 Accent 5" w:uiPriority="63"/>
+    <w:lsdException w:name="Medium Shading 2 Accent 5" w:uiPriority="64"/>
+    <w:lsdException w:name="Medium List 1 Accent 5" w:uiPriority="65"/>
+    <w:lsdException w:name="Medium List 2 Accent 5" w:uiPriority="66"/>
+    <w:lsdException w:name="Medium Grid 1 Accent 5" w:uiPriority="67"/>
+    <w:lsdException w:name="Medium Grid 2 Accent 5" w:uiPriority="68"/>
+    <w:lsdException w:name="Medium Grid 3 Accent 5" w:uiPriority="69"/>
+    <w:lsdException w:name="Dark List Accent 5" w:uiPriority="70"/>
+    <w:lsdException w:name="Colorful Shading Accent 5" w:uiPriority="71"/>
+    <w:lsdException w:name="Colorful List Accent 5" w:uiPriority="72"/>
+    <w:lsdException w:name="Colorful Grid Accent 5" w:uiPriority="73"/>
+    <w:lsdException w:name="Light Shading Accent 6" w:uiPriority="60"/>
+    <w:lsdException w:name="Light List Accent 6" w:uiPriority="61"/>
+    <w:lsdException w:name="Light Grid Accent 6" w:uiPriority="62"/>
+    <w:lsdException w:name="Medium Shading 1 Accent 6" w:uiPriority="63"/>
+    <w:lsdException w:name="Medium Shading 2 Accent 6" w:uiPriority="64"/>
+    <w:lsdException w:name="Medium List 1 Accent 6" w:uiPriority="65"/>
+    <w:lsdException w:name="Medium List 2 Accent 6" w:uiPriority="66"/>
+    <w:lsdException w:name="Medium Grid 1 Accent 6" w:uiPriority="67"/>
+    <w:lsdException w:name="Medium Grid 2 Accent 6" w:uiPriority="68"/>
+    <w:lsdException w:name="Medium Grid 3 Accent 6" w:uiPriority="69"/>
+    <w:lsdException w:name="Dark List Accent 6" w:uiPriority="70"/>
+    <w:lsdException w:name="Colorful Shading Accent 6" w:uiPriority="71"/>
+    <w:lsdException w:name="Colorful List Accent 6" w:uiPriority="72"/>
+    <w:lsdException w:name="Colorful Grid Accent 6" w:uiPriority="73"/>
+    <w:lsdException w:name="Subtle Emphasis" w:uiPriority="19" w:qFormat="1"/>
+    <w:lsdException w:name="Intense Emphasis" w:uiPriority="21" w:qFormat="1"/>
+    <w:lsdException w:name="Subtle Reference" w:uiPriority="31" w:qFormat="1"/>
+    <w:lsdException w:name="Intense Reference" w:uiPriority="32" w:qFormat="1"/>
+    <w:lsdException w:name="Book Title" w:uiPriority="33" w:qFormat="1"/>
+    <w:lsdException w:name="Bibliography" w:semiHidden="1" w:uiPriority="37" w:unhideWhenUsed="1"/>
+    <w:lsdException w:name="TOC Heading" w:semiHidden="1" w:uiPriority="39" w:unhideWhenUsed="1" w:qFormat="1"/>
+    <w:lsdException w:name="Plain Table 1" w:uiPriority="41"/>
+    <w:lsdException w:name="Plain Table 2" w:uiPriority="42"/>
+    <w:lsdException w:name="Plain Table 3" w:uiPriority="43"/>
+    <w:lsdException w:name="Plain Table 4" w:uiPriority="44"/>
+    <w:lsdException w:name="Plain Table 5" w:uiPriority="45"/>
+    <w:lsdException w:name="Grid Table Light" w:uiPriority="40"/>
+    <w:lsdException w:name="Grid Table 1 Light" w:uiPriority="46"/>
+    <w:lsdException w:name="Grid Table 2" w:uiPriority="47"/>
+    <w:lsdException w:name="Grid Table 3" w:uiPriority="48"/>
+    <w:lsdException w:name="Grid Table 4" w:uiPriority="49"/>
+    <w:lsdException w:name="Grid Table 5 Dark" w:uiPriority="50"/>
+    <w:lsdException w:name="Grid Table 6 Colorful" w:uiPriority="51"/>
+    <w:lsdException w:name="Grid Table 7 Colorful" w:uiPriority="52"/>
+    <w:lsdException w:name="Grid Table 1 Light Accent 1" w:uiPriority="46"/>
+    <w:lsdException w:name="Grid Table 2 Accent 1" w:uiPriority="47"/>
+    <w:lsdException w:name="Grid Table 3 Accent 1" w:uiPriority="48"/>
+    <w:lsdException w:name="Grid Table 4 Accent 1" w:uiPriority="49"/>
+    <w:lsdException w:name="Grid Table 5 Dark Accent 1" w:uiPriority="50"/>
+    <w:lsdException w:name="Grid Table 6 Colorful Accent 1" w:uiPriority="51"/>
+    <w:lsdException w:name="Grid Table 7 Colorful Accent 1" w:uiPriority="52"/>
+    <w:lsdException w:name="Grid Table 1 Light Accent 2" w:uiPriority="46"/>
+    <w:lsdException w:name="Grid Table 2 Accent 2" w:uiPriority="47"/>
+    <w:lsdException w:name="Grid Table 3 Accent 2" w:uiPriority="48"/>
+    <w:lsdException w:name="Grid Table 4 Accent 2" w:uiPriority="49"/>
+    <w:lsdException w:name="Grid Table 5 Dark Accent 2" w:uiPriority="50"/>
+    <w:lsdException w:name="Grid Table 6 Colorful Accent 2" w:uiPriority="51"/>
+    <w:lsdException w:name="Grid Table 7 Colorful Accent 2" w:uiPriority="52"/>
+    <w:lsdException w:name="Grid Table 1 Light Accent 3" w:uiPriority="46"/>
+    <w:lsdException w:name="Grid Table 2 Accent 3" w:uiPriority="47"/>
+    <w:lsdException w:name="Grid Table 3 Accent 3" w:uiPriority="48"/>
+    <w:lsdException w:name="Grid Table 4 Accent 3" w:uiPriority="49"/>
+    <w:lsdException w:name="Grid Table 5 Dark Accent 3" w:uiPriority="50"/>
+    <w:lsdException w:name="Grid Table 6 Colorful Accent 3" w:uiPriority="51"/>
+    <w:lsdException w:name="Grid Table 7 Colorful Accent 3" w:uiPriority="52"/>
+    <w:lsdException w:name="Grid Table 1 Light Accent 4" w:uiPriority="46"/>
+    <w:lsdException w:name="Grid Table 2 Accent 4" w:uiPriority="47"/>
+    <w:lsdException w:name="Grid Table 3 Accent 4" w:uiPriority="48"/>
+    <w:lsdException w:name="Grid Table 4 Accent 4" w:uiPriority="49"/>
+    <w:lsdException w:name="Grid Table 5 Dark Accent 4" w:uiPriority="50"/>
+    <w:lsdException w:name="Grid Table 6 Colorful Accent 4" w:uiPriority="51"/>
+    <w:lsdException w:name="Grid Table 7 Colorful Accent 4" w:uiPriority="52"/>
+    <w:lsdException w:name="Grid Table 1 Light Accent 5" w:uiPriority="46"/>
+    <w:lsdException w:name="Grid Table 2 Accent 5" w:uiPriority="47"/>
+    <w:lsdException w:name="Grid Table 3 Accent 5" w:uiPriority="48"/>
+    <w:lsdException w:name="Grid Table 4 Accent 5" w:uiPriority="49"/>
+    <w:lsdException w:name="Grid Table 5 Dark Accent 5" w:uiPriority="50"/>
+    <w:lsdException w:name="Grid Table 6 Colorful Accent 5" w:uiPriority="51"/>
+    <w:lsdException w:name="Grid Table 7 Colorful Accent 5" w:uiPriority="52"/>
+    <w:lsdException w:name="Grid Table 1 Light Accent 6" w:uiPriority="46"/>
+    <w:lsdException w:name="Grid Table 2 Accent 6" w:uiPriority="47"/>
+    <w:lsdException w:name="Grid Table 3 Accent 6" w:uiPriority="48"/>
+    <w:lsdException w:name="Grid Table 4 Accent 6" w:uiPriority="49"/>
+    <w:lsdException w:name="Grid Table 5 Dark Accent 6" w:uiPriority="50"/>
+    <w:lsdException w:name="Grid Table 6 Colorful Accent 6" w:uiPriority="51"/>
+    <w:lsdException w:name="Grid Table 7 Colorful Accent 6" w:uiPriority="52"/>
+    <w:lsdException w:name="List Table 1 Light" w:uiPriority="46"/>
+    <w:lsdException w:name="List Table 2" w:uiPriority="47"/>
+    <w:lsdException w:name="List Table 3" w:uiPriority="48"/>
+    <w:lsdException w:name="List Table 4" w:uiPriority="49"/>
+    <w:lsdException w:name="List Table 5 Dark" w:uiPriority="50"/>
+    <w:lsdException w:name="List Table 6 Colorful" w:uiPriority="51"/>
+    <w:lsdException w:name="List Table 7 Colorful" w:uiPriority="52"/>
+    <w:lsdException w:name="List Table 1 Light Accent 1" w:uiPriority="46"/>
+    <w:lsdException w:name="List Table 2 Accent 1" w:uiPriority="47"/>
+    <w:lsdException w:name="List Table 3 Accent 1" w:uiPriority="48"/>
+    <w:lsdException w:name="List Table 4 Accent 1" w:uiPriority="49"/>
+    <w:lsdException w:name="List Table 5 Dark Accent 1" w:uiPriority="50"/>
+    <w:lsdException w:name="List Table 6 Colorful Accent 1" w:uiPriority="51"/>
+    <w:lsdException w:name="List Table 7 Colorful Accent 1" w:uiPriority="52"/>
+    <w:lsdException w:name="List Table 1 Light Accent 2" w:uiPriority="46"/>
+    <w:lsdException w:name="List Table 2 Accent 2" w:uiPriority="47"/>
+    <w:lsdException w:name="List Table 3 Accent 2" w:uiPriority="48"/>
+    <w:lsdException w:name="List Table 4 Accent 2" w:uiPriority="49"/>
+    <w:lsdException w:name="List Table 5 Dark Accent 2" w:uiPriority="50"/>
+    <w:lsdException w:name="List Table 6 Colorful Accent 2" w:uiPriority="51"/>
+    <w:lsdException w:name="List Table 7 Colorful Accent 2" w:uiPriority="52"/>
+    <w:lsdException w:name="List Table 1 Light Accent 3" w:uiPriority="46"/>
+    <w:lsdException w:name="List Table 2 Accent 3" w:uiPriority="47"/>
+    <w:lsdException w:name="List Table 3 Accent 3" w:uiPriority="48"/>
+    <w:lsdException w:name="List Table 4 Accent 3" w:uiPriority="49"/>
+    <w:lsdException w:name="List Table 5 Dark Accent 3" w:uiPriority="50"/>
+    <w:lsdException w:name="List Table 6 Colorful Accent 3" w:uiPriority="51"/>
+    <w:lsdException w:name="List Table 7 Colorful Accent 3" w:uiPriority="52"/>
+    <w:lsdException w:name="List Table 1 Light Accent 4" w:uiPriority="46"/>
+    <w:lsdException w:name="List Table 2 Accent 4" w:uiPriority="47"/>
+    <w:lsdException w:name="List Table 3 Accent 4" w:uiPriority="48"/>
+    <w:lsdException w:name="List Table 4 Accent 4" w:uiPriority="49"/>
+    <w:lsdException w:name="List Table 5 Dark Accent 4" w:uiPriority="50"/>
+    <w:lsdException w:name="List Table 6 Colorful Accent 4" w:uiPriority="51"/>
+    <w:lsdException w:name="List Table 7 Colorful Accent 4" w:uiPriority="52"/>
+    <w:lsdException w:name="List Table 1 Light Accent 5" w:uiPriority="46"/>
+    <w:lsdException w:name="List Table 2 Accent 5" w:uiPriority="47"/>
+    <w:lsdException w:name="List Table 3 Accent 5" w:uiPriority="48"/>
+    <w:lsdException w:name="List Table 4 Accent 5" w:uiPriority="49"/>
+    <w:lsdException w:name="List Table 5 Dark Accent 5" w:uiPriority="50"/>
+    <w:lsdException w:name="List Table 6 Colorful Accent 5" w:uiPriority="51"/>
+    <w:lsdException w:name="List Table 7 Colorful Accent 5" w:uiPriority="52"/>
+    <w:lsdException w:name="List Table 1 Light Accent 6" w:uiPriority="46"/>
+    <w:lsdException w:name="List Table 2 Accent 6" w:uiPriority="47"/>
+    <w:lsdException w:name="List Table 3 Accent 6" w:uiPriority="48"/>
+    <w:lsdException w:name="List Table 4 Accent 6" w:uiPriority="49"/>
+    <w:lsdException w:name="List Table 5 Dark Accent 6" w:uiPriority="50"/>
+    <w:lsdException w:name="List Table 6 Colorful Accent 6" w:uiPriority="51"/>
+    <w:lsdException w:name="List Table 7 Colorful Accent 6" w:uiPriority="52"/>
+    <w:lsdException w:name="Mention" w:semiHidden="1" w:unhideWhenUsed="1"/>
+    <w:lsdException w:name="Smart Hyperlink" w:semiHidden="1" w:unhideWhenUsed="1"/>
+    <w:lsdException w:name="Hashtag" w:semiHidden="1" w:unhideWhenUsed="1"/>
+    <w:lsdException w:name="Unresolved Mention" w:semiHidden="1" w:unhideWhenUsed="1"/>
+    <w:lsdException w:name="Smart Link" w:semiHidden="1" w:unhideWhenUsed="1"/>
   </w:latentStyles>
-  <w:style w:type="paragraph" w:default="1" w:styleId="a">
+  <w:style w:type="paragraph" w:default="1" w:styleId="Normal">
     <w:name w:val="Normal"/>
     <w:rPr>
       <w:rFonts w:eastAsia="Times New Roman"/>
@@ -2750,9 +2865,9 @@
       <w:u w:color="000000"/>
     </w:rPr>
   </w:style>
-  <w:style w:type="paragraph" w:styleId="1">
+  <w:style w:type="paragraph" w:styleId="Heading1">
     <w:name w:val="heading 1"/>
-    <w:next w:val="a"/>
+    <w:next w:val="Normal"/>
     <w:pPr>
       <w:keepNext/>
       <w:spacing w:line="480" w:lineRule="auto"/>
@@ -2769,9 +2884,9 @@
       <w:u w:color="000000"/>
     </w:rPr>
   </w:style>
-  <w:style w:type="paragraph" w:styleId="20">
+  <w:style w:type="paragraph" w:styleId="Heading2">
     <w:name w:val="heading 2"/>
-    <w:next w:val="a"/>
+    <w:next w:val="Normal"/>
     <w:pPr>
       <w:keepNext/>
       <w:spacing w:line="480" w:lineRule="auto"/>
@@ -2789,9 +2904,9 @@
       <w:u w:color="000000"/>
     </w:rPr>
   </w:style>
-  <w:style w:type="paragraph" w:styleId="30">
+  <w:style w:type="paragraph" w:styleId="Heading3">
     <w:name w:val="heading 3"/>
-    <w:next w:val="a"/>
+    <w:next w:val="Normal"/>
     <w:pPr>
       <w:keepNext/>
       <w:spacing w:line="360" w:lineRule="auto"/>
@@ -2806,13 +2921,13 @@
       <w:u w:color="000000"/>
     </w:rPr>
   </w:style>
-  <w:style w:type="character" w:default="1" w:styleId="a0">
+  <w:style w:type="character" w:default="1" w:styleId="DefaultParagraphFont">
     <w:name w:val="Default Paragraph Font"/>
     <w:uiPriority w:val="1"/>
     <w:semiHidden/>
     <w:unhideWhenUsed/>
   </w:style>
-  <w:style w:type="table" w:default="1" w:styleId="a1">
+  <w:style w:type="table" w:default="1" w:styleId="TableNormal">
     <w:name w:val="Normal Table"/>
     <w:uiPriority w:val="99"/>
     <w:semiHidden/>
@@ -2827,20 +2942,20 @@
       </w:tblCellMar>
     </w:tblPr>
   </w:style>
-  <w:style w:type="numbering" w:default="1" w:styleId="a2">
+  <w:style w:type="numbering" w:default="1" w:styleId="NoList">
     <w:name w:val="No List"/>
     <w:uiPriority w:val="99"/>
     <w:semiHidden/>
     <w:unhideWhenUsed/>
   </w:style>
-  <w:style w:type="character" w:styleId="a3">
+  <w:style w:type="character" w:styleId="Hyperlink">
     <w:name w:val="Hyperlink"/>
     <w:rPr>
       <w:u w:val="single"/>
     </w:rPr>
   </w:style>
-  <w:style w:type="table" w:customStyle="1" w:styleId="TableNormal">
-    <w:name w:val="Table Normal"/>
+  <w:style w:type="table" w:customStyle="1" w:styleId="TableNormal1">
+    <w:name w:val="Table Normal1"/>
     <w:tblPr>
       <w:tblInd w:w="0" w:type="dxa"/>
       <w:tblCellMar>
@@ -2851,7 +2966,7 @@
       </w:tblCellMar>
     </w:tblPr>
   </w:style>
-  <w:style w:type="paragraph" w:styleId="a4">
+  <w:style w:type="paragraph" w:styleId="Header">
     <w:name w:val="header"/>
     <w:pPr>
       <w:tabs>
@@ -2867,10 +2982,10 @@
       <w:u w:color="000000"/>
     </w:rPr>
   </w:style>
-  <w:style w:type="character" w:styleId="a5">
+  <w:style w:type="character" w:styleId="PageNumber">
     <w:name w:val="page number"/>
   </w:style>
-  <w:style w:type="paragraph" w:customStyle="1" w:styleId="a6">
+  <w:style w:type="paragraph" w:customStyle="1" w:styleId="a">
     <w:name w:val="Колонтитулы"/>
     <w:pPr>
       <w:tabs>
@@ -2889,7 +3004,7 @@
       </w14:textOutline>
     </w:rPr>
   </w:style>
-  <w:style w:type="paragraph" w:styleId="a7">
+  <w:style w:type="paragraph" w:styleId="BodyTextIndent">
     <w:name w:val="Body Text Indent"/>
     <w:pPr>
       <w:ind w:left="180" w:firstLine="720"/>
@@ -2902,7 +3017,7 @@
       <w:u w:color="000000"/>
     </w:rPr>
   </w:style>
-  <w:style w:type="paragraph" w:styleId="a8">
+  <w:style w:type="paragraph" w:styleId="BlockText">
     <w:name w:val="Block Text"/>
     <w:pPr>
       <w:spacing w:line="360" w:lineRule="auto"/>
@@ -2932,10 +3047,10 @@
       </w:numPr>
     </w:pPr>
   </w:style>
-  <w:style w:type="paragraph" w:styleId="a9">
+  <w:style w:type="paragraph" w:styleId="Footer">
     <w:name w:val="footer"/>
-    <w:basedOn w:val="a"/>
-    <w:link w:val="aa"/>
+    <w:basedOn w:val="Normal"/>
+    <w:link w:val="FooterChar"/>
     <w:uiPriority w:val="99"/>
     <w:unhideWhenUsed/>
     <w:rsid w:val="0018736B"/>
@@ -2946,395 +3061,10 @@
       </w:tabs>
     </w:pPr>
   </w:style>
-  <w:style w:type="character" w:customStyle="1" w:styleId="aa">
-    <w:name w:val="Нижний колонтитул Знак"/>
-    <w:basedOn w:val="a0"/>
-    <w:link w:val="a9"/>
-    <w:uiPriority w:val="99"/>
-    <w:rsid w:val="0018736B"/>
-    <w:rPr>
-      <w:rFonts w:eastAsia="Times New Roman"/>
-      <w:color w:val="000000"/>
-      <w:sz w:val="24"/>
-      <w:szCs w:val="24"/>
-      <w:u w:color="000000"/>
-    </w:rPr>
-  </w:style>
-</w:styles>
-</file>
-
-<file path=word/stylesWithEffects.xml><?xml version="1.0" encoding="utf-8"?>
-<w:styles xmlns:wpc="http://schemas.microsoft.com/office/word/2010/wordprocessingCanvas" xmlns:mc="http://schemas.openxmlformats.org/markup-compatibility/2006" xmlns:o="urn:schemas-microsoft-com:office:office" xmlns:r="http://schemas.openxmlformats.org/officeDocument/2006/relationships" xmlns:m="http://schemas.openxmlformats.org/officeDocument/2006/math" xmlns:v="urn:schemas-microsoft-com:vml" xmlns:wp14="http://schemas.microsoft.com/office/word/2010/wordprocessingDrawing" xmlns:wp="http://schemas.openxmlformats.org/drawingml/2006/wordprocessingDrawing" xmlns:w10="urn:schemas-microsoft-com:office:word" xmlns:w="http://schemas.openxmlformats.org/wordprocessingml/2006/main" xmlns:w14="http://schemas.microsoft.com/office/word/2010/wordml" xmlns:wpg="http://schemas.microsoft.com/office/word/2010/wordprocessingGroup" xmlns:wpi="http://schemas.microsoft.com/office/word/2010/wordprocessingInk" xmlns:wne="http://schemas.microsoft.com/office/word/2006/wordml" xmlns:wps="http://schemas.microsoft.com/office/word/2010/wordprocessingShape" mc:Ignorable="w14 wp14">
-  <w:docDefaults>
-    <w:rPrDefault>
-      <w:rPr>
-        <w:rFonts w:ascii="Times New Roman" w:eastAsia="Arial Unicode MS" w:hAnsi="Times New Roman" w:cs="Times New Roman"/>
-        <w:bdr w:val="nil"/>
-        <w:lang w:val="ru-RU" w:eastAsia="ru-RU" w:bidi="ar-SA"/>
-      </w:rPr>
-    </w:rPrDefault>
-    <w:pPrDefault>
-      <w:pPr>
-        <w:pBdr>
-          <w:top w:val="nil"/>
-          <w:left w:val="nil"/>
-          <w:bottom w:val="nil"/>
-          <w:right w:val="nil"/>
-          <w:between w:val="nil"/>
-          <w:bar w:val="nil"/>
-        </w:pBdr>
-      </w:pPr>
-    </w:pPrDefault>
-  </w:docDefaults>
-  <w:latentStyles w:defLockedState="0" w:defUIPriority="99" w:defSemiHidden="1" w:defUnhideWhenUsed="1" w:defQFormat="0" w:count="267">
-    <w:lsdException w:name="Normal" w:semiHidden="0" w:uiPriority="0" w:unhideWhenUsed="0" w:qFormat="1"/>
-    <w:lsdException w:name="heading 1" w:semiHidden="0" w:uiPriority="9" w:unhideWhenUsed="0" w:qFormat="1"/>
-    <w:lsdException w:name="heading 2" w:uiPriority="9" w:qFormat="1"/>
-    <w:lsdException w:name="heading 3" w:uiPriority="9" w:qFormat="1"/>
-    <w:lsdException w:name="heading 4" w:uiPriority="9" w:qFormat="1"/>
-    <w:lsdException w:name="heading 5" w:uiPriority="9" w:qFormat="1"/>
-    <w:lsdException w:name="heading 6" w:uiPriority="9" w:qFormat="1"/>
-    <w:lsdException w:name="heading 7" w:uiPriority="9" w:qFormat="1"/>
-    <w:lsdException w:name="heading 8" w:uiPriority="9" w:qFormat="1"/>
-    <w:lsdException w:name="heading 9" w:uiPriority="9" w:qFormat="1"/>
-    <w:lsdException w:name="toc 1" w:uiPriority="39"/>
-    <w:lsdException w:name="toc 2" w:uiPriority="39"/>
-    <w:lsdException w:name="toc 3" w:uiPriority="39"/>
-    <w:lsdException w:name="toc 4" w:uiPriority="39"/>
-    <w:lsdException w:name="toc 5" w:uiPriority="39"/>
-    <w:lsdException w:name="toc 6" w:uiPriority="39"/>
-    <w:lsdException w:name="toc 7" w:uiPriority="39"/>
-    <w:lsdException w:name="toc 8" w:uiPriority="39"/>
-    <w:lsdException w:name="toc 9" w:uiPriority="39"/>
-    <w:lsdException w:name="caption" w:uiPriority="35" w:qFormat="1"/>
-    <w:lsdException w:name="Title" w:semiHidden="0" w:uiPriority="10" w:unhideWhenUsed="0" w:qFormat="1"/>
-    <w:lsdException w:name="Default Paragraph Font" w:uiPriority="1"/>
-    <w:lsdException w:name="Subtitle" w:semiHidden="0" w:uiPriority="11" w:unhideWhenUsed="0" w:qFormat="1"/>
-    <w:lsdException w:name="Strong" w:semiHidden="0" w:uiPriority="22" w:unhideWhenUsed="0" w:qFormat="1"/>
-    <w:lsdException w:name="Emphasis" w:semiHidden="0" w:uiPriority="20" w:unhideWhenUsed="0" w:qFormat="1"/>
-    <w:lsdException w:name="Table Grid" w:semiHidden="0" w:uiPriority="59" w:unhideWhenUsed="0"/>
-    <w:lsdException w:name="Placeholder Text" w:unhideWhenUsed="0"/>
-    <w:lsdException w:name="No Spacing" w:semiHidden="0" w:uiPriority="1" w:unhideWhenUsed="0" w:qFormat="1"/>
-    <w:lsdException w:name="Light Shading" w:semiHidden="0" w:uiPriority="60" w:unhideWhenUsed="0"/>
-    <w:lsdException w:name="Light List" w:semiHidden="0" w:uiPriority="61" w:unhideWhenUsed="0"/>
-    <w:lsdException w:name="Light Grid" w:semiHidden="0" w:uiPriority="62" w:unhideWhenUsed="0"/>
-    <w:lsdException w:name="Medium Shading 1" w:semiHidden="0" w:uiPriority="63" w:unhideWhenUsed="0"/>
-    <w:lsdException w:name="Medium Shading 2" w:semiHidden="0" w:uiPriority="64" w:unhideWhenUsed="0"/>
-    <w:lsdException w:name="Medium List 1" w:semiHidden="0" w:uiPriority="65" w:unhideWhenUsed="0"/>
-    <w:lsdException w:name="Medium List 2" w:semiHidden="0" w:uiPriority="66" w:unhideWhenUsed="0"/>
-    <w:lsdException w:name="Medium Grid 1" w:semiHidden="0" w:uiPriority="67" w:unhideWhenUsed="0"/>
-    <w:lsdException w:name="Medium Grid 2" w:semiHidden="0" w:uiPriority="68" w:unhideWhenUsed="0"/>
-    <w:lsdException w:name="Medium Grid 3" w:semiHidden="0" w:uiPriority="69" w:unhideWhenUsed="0"/>
-    <w:lsdException w:name="Dark List" w:semiHidden="0" w:uiPriority="70" w:unhideWhenUsed="0"/>
-    <w:lsdException w:name="Colorful Shading" w:semiHidden="0" w:uiPriority="71" w:unhideWhenUsed="0"/>
-    <w:lsdException w:name="Colorful List" w:semiHidden="0" w:uiPriority="72" w:unhideWhenUsed="0"/>
-    <w:lsdException w:name="Colorful Grid" w:semiHidden="0" w:uiPriority="73" w:unhideWhenUsed="0"/>
-    <w:lsdException w:name="Light Shading Accent 1" w:semiHidden="0" w:uiPriority="60" w:unhideWhenUsed="0"/>
-    <w:lsdException w:name="Light List Accent 1" w:semiHidden="0" w:uiPriority="61" w:unhideWhenUsed="0"/>
-    <w:lsdException w:name="Light Grid Accent 1" w:semiHidden="0" w:uiPriority="62" w:unhideWhenUsed="0"/>
-    <w:lsdException w:name="Medium Shading 1 Accent 1" w:semiHidden="0" w:uiPriority="63" w:unhideWhenUsed="0"/>
-    <w:lsdException w:name="Medium Shading 2 Accent 1" w:semiHidden="0" w:uiPriority="64" w:unhideWhenUsed="0"/>
-    <w:lsdException w:name="Medium List 1 Accent 1" w:semiHidden="0" w:uiPriority="65" w:unhideWhenUsed="0"/>
-    <w:lsdException w:name="Revision" w:unhideWhenUsed="0"/>
-    <w:lsdException w:name="List Paragraph" w:semiHidden="0" w:uiPriority="34" w:unhideWhenUsed="0" w:qFormat="1"/>
-    <w:lsdException w:name="Quote" w:semiHidden="0" w:uiPriority="29" w:unhideWhenUsed="0" w:qFormat="1"/>
-    <w:lsdException w:name="Intense Quote" w:semiHidden="0" w:uiPriority="30" w:unhideWhenUsed="0" w:qFormat="1"/>
-    <w:lsdException w:name="Medium List 2 Accent 1" w:semiHidden="0" w:uiPriority="66" w:unhideWhenUsed="0"/>
-    <w:lsdException w:name="Medium Grid 1 Accent 1" w:semiHidden="0" w:uiPriority="67" w:unhideWhenUsed="0"/>
-    <w:lsdException w:name="Medium Grid 2 Accent 1" w:semiHidden="0" w:uiPriority="68" w:unhideWhenUsed="0"/>
-    <w:lsdException w:name="Medium Grid 3 Accent 1" w:semiHidden="0" w:uiPriority="69" w:unhideWhenUsed="0"/>
-    <w:lsdException w:name="Dark List Accent 1" w:semiHidden="0" w:uiPriority="70" w:unhideWhenUsed="0"/>
-    <w:lsdException w:name="Colorful Shading Accent 1" w:semiHidden="0" w:uiPriority="71" w:unhideWhenUsed="0"/>
-    <w:lsdException w:name="Colorful List Accent 1" w:semiHidden="0" w:uiPriority="72" w:unhideWhenUsed="0"/>
-    <w:lsdException w:name="Colorful Grid Accent 1" w:semiHidden="0" w:uiPriority="73" w:unhideWhenUsed="0"/>
-    <w:lsdException w:name="Light Shading Accent 2" w:semiHidden="0" w:uiPriority="60" w:unhideWhenUsed="0"/>
-    <w:lsdException w:name="Light List Accent 2" w:semiHidden="0" w:uiPriority="61" w:unhideWhenUsed="0"/>
-    <w:lsdException w:name="Light Grid Accent 2" w:semiHidden="0" w:uiPriority="62" w:unhideWhenUsed="0"/>
-    <w:lsdException w:name="Medium Shading 1 Accent 2" w:semiHidden="0" w:uiPriority="63" w:unhideWhenUsed="0"/>
-    <w:lsdException w:name="Medium Shading 2 Accent 2" w:semiHidden="0" w:uiPriority="64" w:unhideWhenUsed="0"/>
-    <w:lsdException w:name="Medium List 1 Accent 2" w:semiHidden="0" w:uiPriority="65" w:unhideWhenUsed="0"/>
-    <w:lsdException w:name="Medium List 2 Accent 2" w:semiHidden="0" w:uiPriority="66" w:unhideWhenUsed="0"/>
-    <w:lsdException w:name="Medium Grid 1 Accent 2" w:semiHidden="0" w:uiPriority="67" w:unhideWhenUsed="0"/>
-    <w:lsdException w:name="Medium Grid 2 Accent 2" w:semiHidden="0" w:uiPriority="68" w:unhideWhenUsed="0"/>
-    <w:lsdException w:name="Medium Grid 3 Accent 2" w:semiHidden="0" w:uiPriority="69" w:unhideWhenUsed="0"/>
-    <w:lsdException w:name="Dark List Accent 2" w:semiHidden="0" w:uiPriority="70" w:unhideWhenUsed="0"/>
-    <w:lsdException w:name="Colorful Shading Accent 2" w:semiHidden="0" w:uiPriority="71" w:unhideWhenUsed="0"/>
-    <w:lsdException w:name="Colorful List Accent 2" w:semiHidden="0" w:uiPriority="72" w:unhideWhenUsed="0"/>
-    <w:lsdException w:name="Colorful Grid Accent 2" w:semiHidden="0" w:uiPriority="73" w:unhideWhenUsed="0"/>
-    <w:lsdException w:name="Light Shading Accent 3" w:semiHidden="0" w:uiPriority="60" w:unhideWhenUsed="0"/>
-    <w:lsdException w:name="Light List Accent 3" w:semiHidden="0" w:uiPriority="61" w:unhideWhenUsed="0"/>
-    <w:lsdException w:name="Light Grid Accent 3" w:semiHidden="0" w:uiPriority="62" w:unhideWhenUsed="0"/>
-    <w:lsdException w:name="Medium Shading 1 Accent 3" w:semiHidden="0" w:uiPriority="63" w:unhideWhenUsed="0"/>
-    <w:lsdException w:name="Medium Shading 2 Accent 3" w:semiHidden="0" w:uiPriority="64" w:unhideWhenUsed="0"/>
-    <w:lsdException w:name="Medium List 1 Accent 3" w:semiHidden="0" w:uiPriority="65" w:unhideWhenUsed="0"/>
-    <w:lsdException w:name="Medium List 2 Accent 3" w:semiHidden="0" w:uiPriority="66" w:unhideWhenUsed="0"/>
-    <w:lsdException w:name="Medium Grid 1 Accent 3" w:semiHidden="0" w:uiPriority="67" w:unhideWhenUsed="0"/>
-    <w:lsdException w:name="Medium Grid 2 Accent 3" w:semiHidden="0" w:uiPriority="68" w:unhideWhenUsed="0"/>
-    <w:lsdException w:name="Medium Grid 3 Accent 3" w:semiHidden="0" w:uiPriority="69" w:unhideWhenUsed="0"/>
-    <w:lsdException w:name="Dark List Accent 3" w:semiHidden="0" w:uiPriority="70" w:unhideWhenUsed="0"/>
-    <w:lsdException w:name="Colorful Shading Accent 3" w:semiHidden="0" w:uiPriority="71" w:unhideWhenUsed="0"/>
-    <w:lsdException w:name="Colorful List Accent 3" w:semiHidden="0" w:uiPriority="72" w:unhideWhenUsed="0"/>
-    <w:lsdException w:name="Colorful Grid Accent 3" w:semiHidden="0" w:uiPriority="73" w:unhideWhenUsed="0"/>
-    <w:lsdException w:name="Light Shading Accent 4" w:semiHidden="0" w:uiPriority="60" w:unhideWhenUsed="0"/>
-    <w:lsdException w:name="Light List Accent 4" w:semiHidden="0" w:uiPriority="61" w:unhideWhenUsed="0"/>
-    <w:lsdException w:name="Light Grid Accent 4" w:semiHidden="0" w:uiPriority="62" w:unhideWhenUsed="0"/>
-    <w:lsdException w:name="Medium Shading 1 Accent 4" w:semiHidden="0" w:uiPriority="63" w:unhideWhenUsed="0"/>
-    <w:lsdException w:name="Medium Shading 2 Accent 4" w:semiHidden="0" w:uiPriority="64" w:unhideWhenUsed="0"/>
-    <w:lsdException w:name="Medium List 1 Accent 4" w:semiHidden="0" w:uiPriority="65" w:unhideWhenUsed="0"/>
-    <w:lsdException w:name="Medium List 2 Accent 4" w:semiHidden="0" w:uiPriority="66" w:unhideWhenUsed="0"/>
-    <w:lsdException w:name="Medium Grid 1 Accent 4" w:semiHidden="0" w:uiPriority="67" w:unhideWhenUsed="0"/>
-    <w:lsdException w:name="Medium Grid 2 Accent 4" w:semiHidden="0" w:uiPriority="68" w:unhideWhenUsed="0"/>
-    <w:lsdException w:name="Medium Grid 3 Accent 4" w:semiHidden="0" w:uiPriority="69" w:unhideWhenUsed="0"/>
-    <w:lsdException w:name="Dark List Accent 4" w:semiHidden="0" w:uiPriority="70" w:unhideWhenUsed="0"/>
-    <w:lsdException w:name="Colorful Shading Accent 4" w:semiHidden="0" w:uiPriority="71" w:unhideWhenUsed="0"/>
-    <w:lsdException w:name="Colorful List Accent 4" w:semiHidden="0" w:uiPriority="72" w:unhideWhenUsed="0"/>
-    <w:lsdException w:name="Colorful Grid Accent 4" w:semiHidden="0" w:uiPriority="73" w:unhideWhenUsed="0"/>
-    <w:lsdException w:name="Light Shading Accent 5" w:semiHidden="0" w:uiPriority="60" w:unhideWhenUsed="0"/>
-    <w:lsdException w:name="Light List Accent 5" w:semiHidden="0" w:uiPriority="61" w:unhideWhenUsed="0"/>
-    <w:lsdException w:name="Light Grid Accent 5" w:semiHidden="0" w:uiPriority="62" w:unhideWhenUsed="0"/>
-    <w:lsdException w:name="Medium Shading 1 Accent 5" w:semiHidden="0" w:uiPriority="63" w:unhideWhenUsed="0"/>
-    <w:lsdException w:name="Medium Shading 2 Accent 5" w:semiHidden="0" w:uiPriority="64" w:unhideWhenUsed="0"/>
-    <w:lsdException w:name="Medium List 1 Accent 5" w:semiHidden="0" w:uiPriority="65" w:unhideWhenUsed="0"/>
-    <w:lsdException w:name="Medium List 2 Accent 5" w:semiHidden="0" w:uiPriority="66" w:unhideWhenUsed="0"/>
-    <w:lsdException w:name="Medium Grid 1 Accent 5" w:semiHidden="0" w:uiPriority="67" w:unhideWhenUsed="0"/>
-    <w:lsdException w:name="Medium Grid 2 Accent 5" w:semiHidden="0" w:uiPriority="68" w:unhideWhenUsed="0"/>
-    <w:lsdException w:name="Medium Grid 3 Accent 5" w:semiHidden="0" w:uiPriority="69" w:unhideWhenUsed="0"/>
-    <w:lsdException w:name="Dark List Accent 5" w:semiHidden="0" w:uiPriority="70" w:unhideWhenUsed="0"/>
-    <w:lsdException w:name="Colorful Shading Accent 5" w:semiHidden="0" w:uiPriority="71" w:unhideWhenUsed="0"/>
-    <w:lsdException w:name="Colorful List Accent 5" w:semiHidden="0" w:uiPriority="72" w:unhideWhenUsed="0"/>
-    <w:lsdException w:name="Colorful Grid Accent 5" w:semiHidden="0" w:uiPriority="73" w:unhideWhenUsed="0"/>
-    <w:lsdException w:name="Light Shading Accent 6" w:semiHidden="0" w:uiPriority="60" w:unhideWhenUsed="0"/>
-    <w:lsdException w:name="Light List Accent 6" w:semiHidden="0" w:uiPriority="61" w:unhideWhenUsed="0"/>
-    <w:lsdException w:name="Light Grid Accent 6" w:semiHidden="0" w:uiPriority="62" w:unhideWhenUsed="0"/>
-    <w:lsdException w:name="Medium Shading 1 Accent 6" w:semiHidden="0" w:uiPriority="63" w:unhideWhenUsed="0"/>
-    <w:lsdException w:name="Medium Shading 2 Accent 6" w:semiHidden="0" w:uiPriority="64" w:unhideWhenUsed="0"/>
-    <w:lsdException w:name="Medium List 1 Accent 6" w:semiHidden="0" w:uiPriority="65" w:unhideWhenUsed="0"/>
-    <w:lsdException w:name="Medium List 2 Accent 6" w:semiHidden="0" w:uiPriority="66" w:unhideWhenUsed="0"/>
-    <w:lsdException w:name="Medium Grid 1 Accent 6" w:semiHidden="0" w:uiPriority="67" w:unhideWhenUsed="0"/>
-    <w:lsdException w:name="Medium Grid 2 Accent 6" w:semiHidden="0" w:uiPriority="68" w:unhideWhenUsed="0"/>
-    <w:lsdException w:name="Medium Grid 3 Accent 6" w:semiHidden="0" w:uiPriority="69" w:unhideWhenUsed="0"/>
-    <w:lsdException w:name="Dark List Accent 6" w:semiHidden="0" w:uiPriority="70" w:unhideWhenUsed="0"/>
-    <w:lsdException w:name="Colorful Shading Accent 6" w:semiHidden="0" w:uiPriority="71" w:unhideWhenUsed="0"/>
-    <w:lsdException w:name="Colorful List Accent 6" w:semiHidden="0" w:uiPriority="72" w:unhideWhenUsed="0"/>
-    <w:lsdException w:name="Colorful Grid Accent 6" w:semiHidden="0" w:uiPriority="73" w:unhideWhenUsed="0"/>
-    <w:lsdException w:name="Subtle Emphasis" w:semiHidden="0" w:uiPriority="19" w:unhideWhenUsed="0" w:qFormat="1"/>
-    <w:lsdException w:name="Intense Emphasis" w:semiHidden="0" w:uiPriority="21" w:unhideWhenUsed="0" w:qFormat="1"/>
-    <w:lsdException w:name="Subtle Reference" w:semiHidden="0" w:uiPriority="31" w:unhideWhenUsed="0" w:qFormat="1"/>
-    <w:lsdException w:name="Intense Reference" w:semiHidden="0" w:uiPriority="32" w:unhideWhenUsed="0" w:qFormat="1"/>
-    <w:lsdException w:name="Book Title" w:semiHidden="0" w:uiPriority="33" w:unhideWhenUsed="0" w:qFormat="1"/>
-    <w:lsdException w:name="Bibliography" w:uiPriority="37"/>
-    <w:lsdException w:name="TOC Heading" w:uiPriority="39" w:qFormat="1"/>
-  </w:latentStyles>
-  <w:style w:type="paragraph" w:default="1" w:styleId="a">
-    <w:name w:val="Normal"/>
-    <w:rPr>
-      <w:rFonts w:eastAsia="Times New Roman"/>
-      <w:color w:val="000000"/>
-      <w:sz w:val="24"/>
-      <w:szCs w:val="24"/>
-      <w:u w:color="000000"/>
-    </w:rPr>
-  </w:style>
-  <w:style w:type="paragraph" w:styleId="1">
-    <w:name w:val="heading 1"/>
-    <w:next w:val="a"/>
-    <w:pPr>
-      <w:keepNext/>
-      <w:spacing w:line="480" w:lineRule="auto"/>
-      <w:ind w:left="180" w:right="195" w:firstLine="720"/>
-      <w:outlineLvl w:val="0"/>
-    </w:pPr>
-    <w:rPr>
-      <w:rFonts w:cs="Arial Unicode MS"/>
-      <w:b/>
-      <w:bCs/>
-      <w:color w:val="000000"/>
-      <w:sz w:val="32"/>
-      <w:szCs w:val="32"/>
-      <w:u w:color="000000"/>
-    </w:rPr>
-  </w:style>
-  <w:style w:type="paragraph" w:styleId="20">
-    <w:name w:val="heading 2"/>
-    <w:next w:val="a"/>
-    <w:pPr>
-      <w:keepNext/>
-      <w:spacing w:line="480" w:lineRule="auto"/>
-      <w:ind w:left="180" w:right="195"/>
-      <w:jc w:val="center"/>
-      <w:outlineLvl w:val="1"/>
-    </w:pPr>
-    <w:rPr>
-      <w:rFonts w:eastAsia="Times New Roman"/>
-      <w:b/>
-      <w:bCs/>
-      <w:color w:val="000000"/>
-      <w:sz w:val="32"/>
-      <w:szCs w:val="32"/>
-      <w:u w:color="000000"/>
-    </w:rPr>
-  </w:style>
-  <w:style w:type="paragraph" w:styleId="30">
-    <w:name w:val="heading 3"/>
-    <w:next w:val="a"/>
-    <w:pPr>
-      <w:keepNext/>
-      <w:spacing w:line="360" w:lineRule="auto"/>
-      <w:ind w:left="180" w:right="195" w:firstLine="720"/>
-      <w:outlineLvl w:val="2"/>
-    </w:pPr>
-    <w:rPr>
-      <w:rFonts w:cs="Arial Unicode MS"/>
-      <w:color w:val="000000"/>
-      <w:sz w:val="28"/>
-      <w:szCs w:val="28"/>
-      <w:u w:color="000000"/>
-    </w:rPr>
-  </w:style>
-  <w:style w:type="character" w:default="1" w:styleId="a0">
-    <w:name w:val="Default Paragraph Font"/>
-    <w:uiPriority w:val="1"/>
-    <w:semiHidden/>
-    <w:unhideWhenUsed/>
-  </w:style>
-  <w:style w:type="table" w:default="1" w:styleId="a1">
-    <w:name w:val="Normal Table"/>
-    <w:uiPriority w:val="99"/>
-    <w:semiHidden/>
-    <w:unhideWhenUsed/>
-    <w:tblPr>
-      <w:tblInd w:w="0" w:type="dxa"/>
-      <w:tblCellMar>
-        <w:top w:w="0" w:type="dxa"/>
-        <w:left w:w="108" w:type="dxa"/>
-        <w:bottom w:w="0" w:type="dxa"/>
-        <w:right w:w="108" w:type="dxa"/>
-      </w:tblCellMar>
-    </w:tblPr>
-  </w:style>
-  <w:style w:type="numbering" w:default="1" w:styleId="a2">
-    <w:name w:val="No List"/>
-    <w:uiPriority w:val="99"/>
-    <w:semiHidden/>
-    <w:unhideWhenUsed/>
-  </w:style>
-  <w:style w:type="character" w:styleId="a3">
-    <w:name w:val="Hyperlink"/>
-    <w:rPr>
-      <w:u w:val="single"/>
-    </w:rPr>
-  </w:style>
-  <w:style w:type="table" w:customStyle="1" w:styleId="TableNormal">
-    <w:name w:val="Table Normal"/>
-    <w:tblPr>
-      <w:tblInd w:w="0" w:type="dxa"/>
-      <w:tblCellMar>
-        <w:top w:w="0" w:type="dxa"/>
-        <w:left w:w="0" w:type="dxa"/>
-        <w:bottom w:w="0" w:type="dxa"/>
-        <w:right w:w="0" w:type="dxa"/>
-      </w:tblCellMar>
-    </w:tblPr>
-  </w:style>
-  <w:style w:type="paragraph" w:styleId="a4">
-    <w:name w:val="header"/>
-    <w:pPr>
-      <w:tabs>
-        <w:tab w:val="center" w:pos="4677"/>
-        <w:tab w:val="right" w:pos="9355"/>
-      </w:tabs>
-    </w:pPr>
-    <w:rPr>
-      <w:rFonts w:cs="Arial Unicode MS"/>
-      <w:color w:val="000000"/>
-      <w:sz w:val="24"/>
-      <w:szCs w:val="24"/>
-      <w:u w:color="000000"/>
-    </w:rPr>
-  </w:style>
-  <w:style w:type="character" w:styleId="a5">
-    <w:name w:val="page number"/>
-  </w:style>
-  <w:style w:type="paragraph" w:customStyle="1" w:styleId="a6">
-    <w:name w:val="Колонтитулы"/>
-    <w:pPr>
-      <w:tabs>
-        <w:tab w:val="right" w:pos="9020"/>
-      </w:tabs>
-    </w:pPr>
-    <w:rPr>
-      <w:rFonts w:ascii="Helvetica Neue" w:eastAsia="Helvetica Neue" w:hAnsi="Helvetica Neue" w:cs="Helvetica Neue"/>
-      <w:color w:val="000000"/>
-      <w:sz w:val="24"/>
-      <w:szCs w:val="24"/>
-      <w14:textOutline w14:w="0" w14:cap="flat" w14:cmpd="sng" w14:algn="ctr">
-        <w14:noFill/>
-        <w14:prstDash w14:val="solid"/>
-        <w14:bevel/>
-      </w14:textOutline>
-    </w:rPr>
-  </w:style>
-  <w:style w:type="paragraph" w:styleId="a7">
-    <w:name w:val="Body Text Indent"/>
-    <w:pPr>
-      <w:ind w:left="180" w:firstLine="720"/>
-    </w:pPr>
-    <w:rPr>
-      <w:rFonts w:cs="Arial Unicode MS"/>
-      <w:color w:val="000000"/>
-      <w:sz w:val="28"/>
-      <w:szCs w:val="28"/>
-      <w:u w:color="000000"/>
-    </w:rPr>
-  </w:style>
-  <w:style w:type="paragraph" w:styleId="a8">
-    <w:name w:val="Block Text"/>
-    <w:pPr>
-      <w:spacing w:line="360" w:lineRule="auto"/>
-      <w:ind w:left="180" w:right="195" w:firstLine="720"/>
-    </w:pPr>
-    <w:rPr>
-      <w:rFonts w:cs="Arial Unicode MS"/>
-      <w:color w:val="000000"/>
-      <w:sz w:val="28"/>
-      <w:szCs w:val="28"/>
-      <w:u w:color="000000"/>
-    </w:rPr>
-  </w:style>
-  <w:style w:type="numbering" w:customStyle="1" w:styleId="2">
-    <w:name w:val="Импортированный стиль 2"/>
-    <w:pPr>
-      <w:numPr>
-        <w:numId w:val="1"/>
-      </w:numPr>
-    </w:pPr>
-  </w:style>
-  <w:style w:type="numbering" w:customStyle="1" w:styleId="3">
-    <w:name w:val="Импортированный стиль 3"/>
-    <w:pPr>
-      <w:numPr>
-        <w:numId w:val="3"/>
-      </w:numPr>
-    </w:pPr>
-  </w:style>
-  <w:style w:type="paragraph" w:styleId="a9">
-    <w:name w:val="footer"/>
-    <w:basedOn w:val="a"/>
-    <w:link w:val="aa"/>
-    <w:uiPriority w:val="99"/>
-    <w:unhideWhenUsed/>
-    <w:rsid w:val="0018736B"/>
-    <w:pPr>
-      <w:tabs>
-        <w:tab w:val="center" w:pos="4677"/>
-        <w:tab w:val="right" w:pos="9355"/>
-      </w:tabs>
-    </w:pPr>
-  </w:style>
-  <w:style w:type="character" w:customStyle="1" w:styleId="aa">
-    <w:name w:val="Нижний колонтитул Знак"/>
-    <w:basedOn w:val="a0"/>
-    <w:link w:val="a9"/>
+  <w:style w:type="character" w:customStyle="1" w:styleId="FooterChar">
+    <w:name w:val="Footer Char"/>
+    <w:basedOn w:val="DefaultParagraphFont"/>
+    <w:link w:val="Footer"/>
     <w:uiPriority w:val="99"/>
     <w:rsid w:val="0018736B"/>
     <w:rPr>

</xml_diff>